<commit_message>
final update with report
</commit_message>
<xml_diff>
--- a/FinalReport.docx
+++ b/FinalReport.docx
@@ -4,19 +4,1915 @@
   <w:body>
     <w:p>
       <w:pPr>
+        <w:pStyle w:val="Title"/>
+        <w:jc w:val="center"/>
+      </w:pPr>
+      <w:r>
+        <w:t>Energy Insight Hub Project Report</w:t>
+      </w:r>
+    </w:p>
+    <w:p>
+      <w:pPr>
+        <w:pStyle w:val="Subtitle"/>
+        <w:jc w:val="center"/>
+        <w:rPr>
+          <w:rFonts w:ascii="Times New Roman" w:hAnsi="Times New Roman" w:cs="Times New Roman"/>
+        </w:rPr>
+      </w:pPr>
+      <w:r>
+        <w:rPr>
+          <w:rFonts w:ascii="Times New Roman" w:hAnsi="Times New Roman" w:cs="Times New Roman"/>
+        </w:rPr>
+        <w:t>by Alex Paquette</w:t>
+      </w:r>
+    </w:p>
+    <w:p>
+      <w:pPr>
+        <w:autoSpaceDE w:val="0"/>
+        <w:autoSpaceDN w:val="0"/>
+        <w:adjustRightInd w:val="0"/>
+        <w:rPr>
+          <w:rFonts w:ascii="Arial-BoldMT" w:hAnsi="Arial-BoldMT" w:cs="Arial-BoldMT"/>
+          <w:b/>
+          <w:bCs/>
+          <w:color w:val="000000"/>
+          <w14:ligatures w14:val="standardContextual"/>
+        </w:rPr>
+      </w:pPr>
+    </w:p>
+    <w:p>
+      <w:pPr>
+        <w:autoSpaceDE w:val="0"/>
+        <w:autoSpaceDN w:val="0"/>
+        <w:adjustRightInd w:val="0"/>
+        <w:rPr>
+          <w:rFonts w:ascii="Arial-BoldMT" w:hAnsi="Arial-BoldMT" w:cs="Arial-BoldMT"/>
+          <w:b/>
+          <w:bCs/>
+          <w:color w:val="000000"/>
+          <w14:ligatures w14:val="standardContextual"/>
+        </w:rPr>
+      </w:pPr>
+    </w:p>
+    <w:p>
+      <w:pPr>
+        <w:autoSpaceDE w:val="0"/>
+        <w:autoSpaceDN w:val="0"/>
+        <w:adjustRightInd w:val="0"/>
+        <w:rPr>
+          <w:rFonts w:ascii="Arial-BoldMT" w:hAnsi="Arial-BoldMT" w:cs="Arial-BoldMT"/>
+          <w:b/>
+          <w:bCs/>
+          <w:color w:val="000000"/>
+          <w14:ligatures w14:val="standardContextual"/>
+        </w:rPr>
+      </w:pPr>
+    </w:p>
+    <w:p>
+      <w:pPr>
+        <w:autoSpaceDE w:val="0"/>
+        <w:autoSpaceDN w:val="0"/>
+        <w:adjustRightInd w:val="0"/>
+        <w:rPr>
+          <w:rFonts w:ascii="Arial-BoldMT" w:hAnsi="Arial-BoldMT" w:cs="Arial-BoldMT"/>
+          <w:b/>
+          <w:bCs/>
+          <w:color w:val="000000"/>
+          <w14:ligatures w14:val="standardContextual"/>
+        </w:rPr>
+      </w:pPr>
+    </w:p>
+    <w:p>
+      <w:pPr>
+        <w:autoSpaceDE w:val="0"/>
+        <w:autoSpaceDN w:val="0"/>
+        <w:adjustRightInd w:val="0"/>
+        <w:rPr>
+          <w:rFonts w:ascii="Arial-BoldMT" w:hAnsi="Arial-BoldMT" w:cs="Arial-BoldMT"/>
+          <w:b/>
+          <w:bCs/>
+          <w:color w:val="000000"/>
+          <w14:ligatures w14:val="standardContextual"/>
+        </w:rPr>
+      </w:pPr>
+    </w:p>
+    <w:p>
+      <w:pPr>
+        <w:autoSpaceDE w:val="0"/>
+        <w:autoSpaceDN w:val="0"/>
+        <w:adjustRightInd w:val="0"/>
+        <w:rPr>
+          <w:rFonts w:ascii="Arial-BoldMT" w:hAnsi="Arial-BoldMT" w:cs="Arial-BoldMT"/>
+          <w:b/>
+          <w:bCs/>
+          <w:color w:val="000000"/>
+          <w14:ligatures w14:val="standardContextual"/>
+        </w:rPr>
+      </w:pPr>
+    </w:p>
+    <w:p>
+      <w:pPr>
+        <w:autoSpaceDE w:val="0"/>
+        <w:autoSpaceDN w:val="0"/>
+        <w:adjustRightInd w:val="0"/>
+        <w:rPr>
+          <w:rFonts w:ascii="Arial-BoldMT" w:hAnsi="Arial-BoldMT" w:cs="Arial-BoldMT"/>
+          <w:b/>
+          <w:bCs/>
+          <w:color w:val="000000"/>
+          <w14:ligatures w14:val="standardContextual"/>
+        </w:rPr>
+      </w:pPr>
+    </w:p>
+    <w:p>
+      <w:pPr>
+        <w:autoSpaceDE w:val="0"/>
+        <w:autoSpaceDN w:val="0"/>
+        <w:adjustRightInd w:val="0"/>
+        <w:rPr>
+          <w:rFonts w:ascii="Arial-BoldMT" w:hAnsi="Arial-BoldMT" w:cs="Arial-BoldMT"/>
+          <w:b/>
+          <w:bCs/>
+          <w:color w:val="000000"/>
+          <w14:ligatures w14:val="standardContextual"/>
+        </w:rPr>
+      </w:pPr>
+    </w:p>
+    <w:p>
+      <w:pPr>
+        <w:autoSpaceDE w:val="0"/>
+        <w:autoSpaceDN w:val="0"/>
+        <w:adjustRightInd w:val="0"/>
+        <w:rPr>
+          <w:rFonts w:ascii="Arial-BoldMT" w:hAnsi="Arial-BoldMT" w:cs="Arial-BoldMT"/>
+          <w:b/>
+          <w:bCs/>
+          <w:color w:val="000000"/>
+          <w14:ligatures w14:val="standardContextual"/>
+        </w:rPr>
+      </w:pPr>
+    </w:p>
+    <w:p>
+      <w:pPr>
+        <w:autoSpaceDE w:val="0"/>
+        <w:autoSpaceDN w:val="0"/>
+        <w:adjustRightInd w:val="0"/>
+        <w:rPr>
+          <w:rFonts w:ascii="Arial-BoldMT" w:hAnsi="Arial-BoldMT" w:cs="Arial-BoldMT"/>
+          <w:b/>
+          <w:bCs/>
+          <w:color w:val="000000"/>
+          <w14:ligatures w14:val="standardContextual"/>
+        </w:rPr>
+      </w:pPr>
+    </w:p>
+    <w:p>
+      <w:pPr>
+        <w:autoSpaceDE w:val="0"/>
+        <w:autoSpaceDN w:val="0"/>
+        <w:adjustRightInd w:val="0"/>
+        <w:rPr>
+          <w:rFonts w:ascii="Arial-BoldMT" w:hAnsi="Arial-BoldMT" w:cs="Arial-BoldMT"/>
+          <w:b/>
+          <w:bCs/>
+          <w:color w:val="000000"/>
+          <w14:ligatures w14:val="standardContextual"/>
+        </w:rPr>
+      </w:pPr>
+    </w:p>
+    <w:p>
+      <w:pPr>
+        <w:autoSpaceDE w:val="0"/>
+        <w:autoSpaceDN w:val="0"/>
+        <w:adjustRightInd w:val="0"/>
+        <w:rPr>
+          <w:rFonts w:ascii="Arial-BoldMT" w:hAnsi="Arial-BoldMT" w:cs="Arial-BoldMT"/>
+          <w:b/>
+          <w:bCs/>
+          <w:color w:val="000000"/>
+          <w14:ligatures w14:val="standardContextual"/>
+        </w:rPr>
+      </w:pPr>
+    </w:p>
+    <w:p>
+      <w:pPr>
+        <w:autoSpaceDE w:val="0"/>
+        <w:autoSpaceDN w:val="0"/>
+        <w:adjustRightInd w:val="0"/>
+        <w:rPr>
+          <w:rFonts w:ascii="Arial-BoldMT" w:hAnsi="Arial-BoldMT" w:cs="Arial-BoldMT"/>
+          <w:b/>
+          <w:bCs/>
+          <w:color w:val="000000"/>
+          <w14:ligatures w14:val="standardContextual"/>
+        </w:rPr>
+      </w:pPr>
+    </w:p>
+    <w:p>
+      <w:pPr>
+        <w:autoSpaceDE w:val="0"/>
+        <w:autoSpaceDN w:val="0"/>
+        <w:adjustRightInd w:val="0"/>
+        <w:rPr>
+          <w:rFonts w:ascii="Arial-BoldMT" w:hAnsi="Arial-BoldMT" w:cs="Arial-BoldMT"/>
+          <w:b/>
+          <w:bCs/>
+          <w:color w:val="000000"/>
+          <w14:ligatures w14:val="standardContextual"/>
+        </w:rPr>
+      </w:pPr>
+    </w:p>
+    <w:p>
+      <w:pPr>
+        <w:autoSpaceDE w:val="0"/>
+        <w:autoSpaceDN w:val="0"/>
+        <w:adjustRightInd w:val="0"/>
+        <w:rPr>
+          <w:rFonts w:ascii="Arial-BoldMT" w:hAnsi="Arial-BoldMT" w:cs="Arial-BoldMT"/>
+          <w:b/>
+          <w:bCs/>
+          <w:color w:val="000000"/>
+          <w14:ligatures w14:val="standardContextual"/>
+        </w:rPr>
+      </w:pPr>
+    </w:p>
+    <w:p>
+      <w:pPr>
+        <w:autoSpaceDE w:val="0"/>
+        <w:autoSpaceDN w:val="0"/>
+        <w:adjustRightInd w:val="0"/>
+        <w:rPr>
+          <w:rFonts w:ascii="Arial-BoldMT" w:hAnsi="Arial-BoldMT" w:cs="Arial-BoldMT"/>
+          <w:b/>
+          <w:bCs/>
+          <w:color w:val="000000"/>
+          <w14:ligatures w14:val="standardContextual"/>
+        </w:rPr>
+      </w:pPr>
+    </w:p>
+    <w:p>
+      <w:pPr>
+        <w:autoSpaceDE w:val="0"/>
+        <w:autoSpaceDN w:val="0"/>
+        <w:adjustRightInd w:val="0"/>
+        <w:rPr>
+          <w:rFonts w:ascii="Arial-BoldMT" w:hAnsi="Arial-BoldMT" w:cs="Arial-BoldMT"/>
+          <w:b/>
+          <w:bCs/>
+          <w:color w:val="000000"/>
+          <w14:ligatures w14:val="standardContextual"/>
+        </w:rPr>
+      </w:pPr>
+    </w:p>
+    <w:p>
+      <w:pPr>
+        <w:spacing w:line="480" w:lineRule="auto"/>
+        <w:contextualSpacing/>
+        <w:jc w:val="center"/>
+        <w:rPr>
+          <w:rFonts w:ascii="Times New Roman" w:hAnsi="Times New Roman"/>
+          <w:sz w:val="24"/>
+          <w:szCs w:val="24"/>
+        </w:rPr>
+      </w:pPr>
+      <w:r>
+        <w:rPr>
+          <w:rFonts w:ascii="Times New Roman" w:hAnsi="Times New Roman"/>
+          <w:b/>
+          <w:bCs/>
+          <w:sz w:val="24"/>
+          <w:szCs w:val="24"/>
+        </w:rPr>
+        <w:t>Student Number</w:t>
+      </w:r>
+      <w:r>
+        <w:rPr>
+          <w:rFonts w:ascii="Times New Roman" w:hAnsi="Times New Roman"/>
+          <w:sz w:val="24"/>
+          <w:szCs w:val="24"/>
+        </w:rPr>
+        <w:t>: C00302989</w:t>
+      </w:r>
+    </w:p>
+    <w:p>
+      <w:pPr>
+        <w:spacing w:line="480" w:lineRule="auto"/>
+        <w:contextualSpacing/>
+        <w:jc w:val="center"/>
+        <w:rPr>
+          <w:rFonts w:ascii="Times New Roman" w:hAnsi="Times New Roman"/>
+          <w:sz w:val="24"/>
+          <w:szCs w:val="24"/>
+        </w:rPr>
+      </w:pPr>
+      <w:r>
+        <w:rPr>
+          <w:rFonts w:ascii="Times New Roman" w:hAnsi="Times New Roman"/>
+          <w:b/>
+          <w:bCs/>
+          <w:sz w:val="24"/>
+          <w:szCs w:val="24"/>
+        </w:rPr>
+        <w:t>Lecturer</w:t>
+      </w:r>
+      <w:r>
+        <w:rPr>
+          <w:rFonts w:ascii="Times New Roman" w:hAnsi="Times New Roman"/>
+          <w:sz w:val="24"/>
+          <w:szCs w:val="24"/>
+        </w:rPr>
+        <w:t xml:space="preserve">: </w:t>
+      </w:r>
+      <w:r>
+        <w:rPr>
+          <w:rFonts w:ascii="Times New Roman" w:hAnsi="Times New Roman"/>
+          <w:sz w:val="24"/>
+          <w:szCs w:val="24"/>
+        </w:rPr>
+        <w:t>Phil Morris</w:t>
+      </w:r>
+    </w:p>
+    <w:p>
+      <w:pPr>
+        <w:spacing w:line="480" w:lineRule="auto"/>
+        <w:contextualSpacing/>
+        <w:jc w:val="center"/>
+        <w:rPr>
+          <w:rFonts w:ascii="Times New Roman" w:hAnsi="Times New Roman"/>
+          <w:sz w:val="24"/>
+          <w:szCs w:val="24"/>
+        </w:rPr>
+      </w:pPr>
+      <w:r>
+        <w:rPr>
+          <w:rFonts w:ascii="Times New Roman" w:hAnsi="Times New Roman"/>
+          <w:b/>
+          <w:bCs/>
+          <w:sz w:val="24"/>
+          <w:szCs w:val="24"/>
+        </w:rPr>
+        <w:t>Institution</w:t>
+      </w:r>
+      <w:r>
+        <w:rPr>
+          <w:rFonts w:ascii="Times New Roman" w:hAnsi="Times New Roman"/>
+          <w:sz w:val="24"/>
+          <w:szCs w:val="24"/>
+        </w:rPr>
+        <w:t xml:space="preserve">: </w:t>
+      </w:r>
+      <w:proofErr w:type="gramStart"/>
+      <w:r>
+        <w:rPr>
+          <w:rFonts w:ascii="Times New Roman" w:hAnsi="Times New Roman"/>
+          <w:sz w:val="24"/>
+          <w:szCs w:val="24"/>
+        </w:rPr>
+        <w:t>South East</w:t>
+      </w:r>
+      <w:proofErr w:type="gramEnd"/>
+      <w:r>
+        <w:rPr>
+          <w:rFonts w:ascii="Times New Roman" w:hAnsi="Times New Roman"/>
+          <w:sz w:val="24"/>
+          <w:szCs w:val="24"/>
+        </w:rPr>
+        <w:t xml:space="preserve"> Technological University</w:t>
+      </w:r>
+    </w:p>
+    <w:p>
+      <w:pPr>
+        <w:spacing w:line="480" w:lineRule="auto"/>
+        <w:contextualSpacing/>
+        <w:jc w:val="center"/>
+        <w:rPr>
+          <w:rFonts w:ascii="Times New Roman" w:hAnsi="Times New Roman"/>
+          <w:sz w:val="24"/>
+          <w:szCs w:val="24"/>
+        </w:rPr>
+      </w:pPr>
+      <w:r>
+        <w:rPr>
+          <w:rFonts w:ascii="Times New Roman" w:hAnsi="Times New Roman"/>
+          <w:b/>
+          <w:bCs/>
+          <w:sz w:val="24"/>
+          <w:szCs w:val="24"/>
+        </w:rPr>
+        <w:t>Date</w:t>
+      </w:r>
+      <w:r>
+        <w:rPr>
+          <w:rFonts w:ascii="Times New Roman" w:hAnsi="Times New Roman"/>
+          <w:sz w:val="24"/>
+          <w:szCs w:val="24"/>
+        </w:rPr>
+        <w:t xml:space="preserve">: April </w:t>
+      </w:r>
+      <w:r>
+        <w:rPr>
+          <w:rFonts w:ascii="Times New Roman" w:hAnsi="Times New Roman"/>
+          <w:sz w:val="24"/>
+          <w:szCs w:val="24"/>
+        </w:rPr>
+        <w:t>2</w:t>
+      </w:r>
+      <w:r>
+        <w:rPr>
+          <w:rFonts w:ascii="Times New Roman" w:hAnsi="Times New Roman"/>
+          <w:sz w:val="24"/>
+          <w:szCs w:val="24"/>
+        </w:rPr>
+        <w:t>9</w:t>
+      </w:r>
+      <w:r>
+        <w:rPr>
+          <w:rFonts w:ascii="Times New Roman" w:hAnsi="Times New Roman"/>
+          <w:sz w:val="24"/>
+          <w:szCs w:val="24"/>
+          <w:vertAlign w:val="superscript"/>
+        </w:rPr>
+        <w:t>th</w:t>
+      </w:r>
+      <w:r>
+        <w:rPr>
+          <w:rFonts w:ascii="Times New Roman" w:hAnsi="Times New Roman"/>
+          <w:sz w:val="24"/>
+          <w:szCs w:val="24"/>
+        </w:rPr>
+        <w:t>, 2024</w:t>
+      </w:r>
+    </w:p>
+    <w:p>
+      <w:pPr>
+        <w:pStyle w:val="ParagraphContent"/>
+      </w:pPr>
+    </w:p>
+    <w:p>
+      <w:pPr>
+        <w:spacing w:after="160" w:line="259" w:lineRule="auto"/>
+      </w:pPr>
+      <w:r>
+        <w:br w:type="page"/>
+      </w:r>
+    </w:p>
+    <w:bookmarkStart w:id="0" w:name="_Toc165304314" w:displacedByCustomXml="next"/>
+    <w:bookmarkStart w:id="1" w:name="_Toc165219015" w:displacedByCustomXml="next"/>
+    <w:sdt>
+      <w:sdtPr>
+        <w:id w:val="-1165622727"/>
+        <w:docPartObj>
+          <w:docPartGallery w:val="Table of Contents"/>
+          <w:docPartUnique/>
+        </w:docPartObj>
+      </w:sdtPr>
+      <w:sdtEndPr>
+        <w:rPr>
+          <w:rFonts w:ascii="Century Gothic" w:eastAsia="Calibri" w:hAnsi="Century Gothic" w:cs="Times New Roman"/>
+          <w:b/>
+          <w:bCs/>
+          <w:noProof/>
+          <w:color w:val="auto"/>
+          <w:sz w:val="18"/>
+          <w:szCs w:val="18"/>
+        </w:rPr>
+      </w:sdtEndPr>
+      <w:sdtContent>
+        <w:p>
+          <w:pPr>
+            <w:pStyle w:val="Heading1"/>
+          </w:pPr>
+          <w:r>
+            <w:t>Table of Contents</w:t>
+          </w:r>
+          <w:bookmarkEnd w:id="0"/>
+        </w:p>
+        <w:p>
+          <w:pPr>
+            <w:pStyle w:val="TOC1"/>
+            <w:tabs>
+              <w:tab w:val="right" w:leader="dot" w:pos="9350"/>
+            </w:tabs>
+            <w:rPr>
+              <w:rFonts w:asciiTheme="minorHAnsi" w:eastAsiaTheme="minorEastAsia" w:hAnsiTheme="minorHAnsi" w:cstheme="minorBidi"/>
+              <w:noProof/>
+              <w:kern w:val="2"/>
+              <w:sz w:val="24"/>
+              <w:szCs w:val="24"/>
+              <w14:ligatures w14:val="standardContextual"/>
+            </w:rPr>
+          </w:pPr>
+          <w:r>
+            <w:rPr>
+              <w:sz w:val="24"/>
+              <w:szCs w:val="24"/>
+            </w:rPr>
+            <w:fldChar w:fldCharType="begin"/>
+          </w:r>
+          <w:r>
+            <w:rPr>
+              <w:sz w:val="24"/>
+              <w:szCs w:val="24"/>
+            </w:rPr>
+            <w:instrText xml:space="preserve"> TOC \o "1-3" \h \z \u </w:instrText>
+          </w:r>
+          <w:r>
+            <w:rPr>
+              <w:sz w:val="24"/>
+              <w:szCs w:val="24"/>
+            </w:rPr>
+            <w:fldChar w:fldCharType="separate"/>
+          </w:r>
+          <w:hyperlink w:anchor="_Toc165304314" w:history="1">
+            <w:r>
+              <w:rPr>
+                <w:rStyle w:val="Hyperlink"/>
+                <w:noProof/>
+              </w:rPr>
+              <w:t>Table of Contents</w:t>
+            </w:r>
+            <w:r>
+              <w:rPr>
+                <w:noProof/>
+                <w:webHidden/>
+              </w:rPr>
+              <w:tab/>
+            </w:r>
+            <w:r>
+              <w:rPr>
+                <w:noProof/>
+                <w:webHidden/>
+              </w:rPr>
+              <w:fldChar w:fldCharType="begin"/>
+            </w:r>
+            <w:r>
+              <w:rPr>
+                <w:noProof/>
+                <w:webHidden/>
+              </w:rPr>
+              <w:instrText xml:space="preserve"> PAGEREF _Toc165304314 \h </w:instrText>
+            </w:r>
+            <w:r>
+              <w:rPr>
+                <w:noProof/>
+                <w:webHidden/>
+              </w:rPr>
+            </w:r>
+            <w:r>
+              <w:rPr>
+                <w:noProof/>
+                <w:webHidden/>
+              </w:rPr>
+              <w:fldChar w:fldCharType="separate"/>
+            </w:r>
+            <w:r>
+              <w:rPr>
+                <w:noProof/>
+                <w:webHidden/>
+              </w:rPr>
+              <w:t>2</w:t>
+            </w:r>
+            <w:r>
+              <w:rPr>
+                <w:noProof/>
+                <w:webHidden/>
+              </w:rPr>
+              <w:fldChar w:fldCharType="end"/>
+            </w:r>
+          </w:hyperlink>
+        </w:p>
+        <w:p>
+          <w:pPr>
+            <w:pStyle w:val="TOC1"/>
+            <w:tabs>
+              <w:tab w:val="right" w:leader="dot" w:pos="9350"/>
+            </w:tabs>
+            <w:rPr>
+              <w:rFonts w:asciiTheme="minorHAnsi" w:eastAsiaTheme="minorEastAsia" w:hAnsiTheme="minorHAnsi" w:cstheme="minorBidi"/>
+              <w:noProof/>
+              <w:kern w:val="2"/>
+              <w:sz w:val="24"/>
+              <w:szCs w:val="24"/>
+              <w14:ligatures w14:val="standardContextual"/>
+            </w:rPr>
+          </w:pPr>
+          <w:hyperlink w:anchor="_Toc165304315" w:history="1">
+            <w:r>
+              <w:rPr>
+                <w:rStyle w:val="Hyperlink"/>
+                <w:noProof/>
+              </w:rPr>
+              <w:t>Introduction</w:t>
+            </w:r>
+            <w:r>
+              <w:rPr>
+                <w:noProof/>
+                <w:webHidden/>
+              </w:rPr>
+              <w:tab/>
+            </w:r>
+            <w:r>
+              <w:rPr>
+                <w:noProof/>
+                <w:webHidden/>
+              </w:rPr>
+              <w:fldChar w:fldCharType="begin"/>
+            </w:r>
+            <w:r>
+              <w:rPr>
+                <w:noProof/>
+                <w:webHidden/>
+              </w:rPr>
+              <w:instrText xml:space="preserve"> PAGEREF _Toc165304315 \h </w:instrText>
+            </w:r>
+            <w:r>
+              <w:rPr>
+                <w:noProof/>
+                <w:webHidden/>
+              </w:rPr>
+            </w:r>
+            <w:r>
+              <w:rPr>
+                <w:noProof/>
+                <w:webHidden/>
+              </w:rPr>
+              <w:fldChar w:fldCharType="separate"/>
+            </w:r>
+            <w:r>
+              <w:rPr>
+                <w:noProof/>
+                <w:webHidden/>
+              </w:rPr>
+              <w:t>3</w:t>
+            </w:r>
+            <w:r>
+              <w:rPr>
+                <w:noProof/>
+                <w:webHidden/>
+              </w:rPr>
+              <w:fldChar w:fldCharType="end"/>
+            </w:r>
+          </w:hyperlink>
+        </w:p>
+        <w:p>
+          <w:pPr>
+            <w:pStyle w:val="TOC1"/>
+            <w:tabs>
+              <w:tab w:val="right" w:leader="dot" w:pos="9350"/>
+            </w:tabs>
+            <w:rPr>
+              <w:rFonts w:asciiTheme="minorHAnsi" w:eastAsiaTheme="minorEastAsia" w:hAnsiTheme="minorHAnsi" w:cstheme="minorBidi"/>
+              <w:noProof/>
+              <w:kern w:val="2"/>
+              <w:sz w:val="24"/>
+              <w:szCs w:val="24"/>
+              <w14:ligatures w14:val="standardContextual"/>
+            </w:rPr>
+          </w:pPr>
+          <w:hyperlink w:anchor="_Toc165304316" w:history="1">
+            <w:r>
+              <w:rPr>
+                <w:rStyle w:val="Hyperlink"/>
+                <w:noProof/>
+              </w:rPr>
+              <w:t>Personas</w:t>
+            </w:r>
+            <w:r>
+              <w:rPr>
+                <w:noProof/>
+                <w:webHidden/>
+              </w:rPr>
+              <w:tab/>
+            </w:r>
+            <w:r>
+              <w:rPr>
+                <w:noProof/>
+                <w:webHidden/>
+              </w:rPr>
+              <w:fldChar w:fldCharType="begin"/>
+            </w:r>
+            <w:r>
+              <w:rPr>
+                <w:noProof/>
+                <w:webHidden/>
+              </w:rPr>
+              <w:instrText xml:space="preserve"> PAGEREF _Toc165304316 \h </w:instrText>
+            </w:r>
+            <w:r>
+              <w:rPr>
+                <w:noProof/>
+                <w:webHidden/>
+              </w:rPr>
+            </w:r>
+            <w:r>
+              <w:rPr>
+                <w:noProof/>
+                <w:webHidden/>
+              </w:rPr>
+              <w:fldChar w:fldCharType="separate"/>
+            </w:r>
+            <w:r>
+              <w:rPr>
+                <w:noProof/>
+                <w:webHidden/>
+              </w:rPr>
+              <w:t>3</w:t>
+            </w:r>
+            <w:r>
+              <w:rPr>
+                <w:noProof/>
+                <w:webHidden/>
+              </w:rPr>
+              <w:fldChar w:fldCharType="end"/>
+            </w:r>
+          </w:hyperlink>
+        </w:p>
+        <w:p>
+          <w:pPr>
+            <w:pStyle w:val="TOC2"/>
+            <w:tabs>
+              <w:tab w:val="right" w:leader="dot" w:pos="9350"/>
+            </w:tabs>
+            <w:rPr>
+              <w:rFonts w:asciiTheme="minorHAnsi" w:eastAsiaTheme="minorEastAsia" w:hAnsiTheme="minorHAnsi" w:cstheme="minorBidi"/>
+              <w:noProof/>
+              <w:kern w:val="2"/>
+              <w:sz w:val="24"/>
+              <w:szCs w:val="24"/>
+              <w14:ligatures w14:val="standardContextual"/>
+            </w:rPr>
+          </w:pPr>
+          <w:hyperlink w:anchor="_Toc165304317" w:history="1">
+            <w:r>
+              <w:rPr>
+                <w:rStyle w:val="Hyperlink"/>
+                <w:noProof/>
+              </w:rPr>
+              <w:t>Fitness Enthusiast</w:t>
+            </w:r>
+            <w:r>
+              <w:rPr>
+                <w:noProof/>
+                <w:webHidden/>
+              </w:rPr>
+              <w:tab/>
+            </w:r>
+            <w:r>
+              <w:rPr>
+                <w:noProof/>
+                <w:webHidden/>
+              </w:rPr>
+              <w:fldChar w:fldCharType="begin"/>
+            </w:r>
+            <w:r>
+              <w:rPr>
+                <w:noProof/>
+                <w:webHidden/>
+              </w:rPr>
+              <w:instrText xml:space="preserve"> PAGEREF _Toc165304317 \h </w:instrText>
+            </w:r>
+            <w:r>
+              <w:rPr>
+                <w:noProof/>
+                <w:webHidden/>
+              </w:rPr>
+            </w:r>
+            <w:r>
+              <w:rPr>
+                <w:noProof/>
+                <w:webHidden/>
+              </w:rPr>
+              <w:fldChar w:fldCharType="separate"/>
+            </w:r>
+            <w:r>
+              <w:rPr>
+                <w:noProof/>
+                <w:webHidden/>
+              </w:rPr>
+              <w:t>4</w:t>
+            </w:r>
+            <w:r>
+              <w:rPr>
+                <w:noProof/>
+                <w:webHidden/>
+              </w:rPr>
+              <w:fldChar w:fldCharType="end"/>
+            </w:r>
+          </w:hyperlink>
+        </w:p>
+        <w:p>
+          <w:pPr>
+            <w:pStyle w:val="TOC2"/>
+            <w:tabs>
+              <w:tab w:val="right" w:leader="dot" w:pos="9350"/>
+            </w:tabs>
+            <w:rPr>
+              <w:rFonts w:asciiTheme="minorHAnsi" w:eastAsiaTheme="minorEastAsia" w:hAnsiTheme="minorHAnsi" w:cstheme="minorBidi"/>
+              <w:noProof/>
+              <w:kern w:val="2"/>
+              <w:sz w:val="24"/>
+              <w:szCs w:val="24"/>
+              <w14:ligatures w14:val="standardContextual"/>
+            </w:rPr>
+          </w:pPr>
+          <w:hyperlink w:anchor="_Toc165304318" w:history="1">
+            <w:r>
+              <w:rPr>
+                <w:rStyle w:val="Hyperlink"/>
+                <w:noProof/>
+              </w:rPr>
+              <w:t>Wellness Novice</w:t>
+            </w:r>
+            <w:r>
+              <w:rPr>
+                <w:noProof/>
+                <w:webHidden/>
+              </w:rPr>
+              <w:tab/>
+            </w:r>
+            <w:r>
+              <w:rPr>
+                <w:noProof/>
+                <w:webHidden/>
+              </w:rPr>
+              <w:fldChar w:fldCharType="begin"/>
+            </w:r>
+            <w:r>
+              <w:rPr>
+                <w:noProof/>
+                <w:webHidden/>
+              </w:rPr>
+              <w:instrText xml:space="preserve"> PAGEREF _Toc165304318 \h </w:instrText>
+            </w:r>
+            <w:r>
+              <w:rPr>
+                <w:noProof/>
+                <w:webHidden/>
+              </w:rPr>
+            </w:r>
+            <w:r>
+              <w:rPr>
+                <w:noProof/>
+                <w:webHidden/>
+              </w:rPr>
+              <w:fldChar w:fldCharType="separate"/>
+            </w:r>
+            <w:r>
+              <w:rPr>
+                <w:noProof/>
+                <w:webHidden/>
+              </w:rPr>
+              <w:t>5</w:t>
+            </w:r>
+            <w:r>
+              <w:rPr>
+                <w:noProof/>
+                <w:webHidden/>
+              </w:rPr>
+              <w:fldChar w:fldCharType="end"/>
+            </w:r>
+          </w:hyperlink>
+        </w:p>
+        <w:p>
+          <w:pPr>
+            <w:pStyle w:val="TOC2"/>
+            <w:tabs>
+              <w:tab w:val="right" w:leader="dot" w:pos="9350"/>
+            </w:tabs>
+            <w:rPr>
+              <w:rFonts w:asciiTheme="minorHAnsi" w:eastAsiaTheme="minorEastAsia" w:hAnsiTheme="minorHAnsi" w:cstheme="minorBidi"/>
+              <w:noProof/>
+              <w:kern w:val="2"/>
+              <w:sz w:val="24"/>
+              <w:szCs w:val="24"/>
+              <w14:ligatures w14:val="standardContextual"/>
+            </w:rPr>
+          </w:pPr>
+          <w:hyperlink w:anchor="_Toc165304319" w:history="1">
+            <w:r>
+              <w:rPr>
+                <w:rStyle w:val="Hyperlink"/>
+                <w:noProof/>
+              </w:rPr>
+              <w:t>Chronic Health Condition Manager</w:t>
+            </w:r>
+            <w:r>
+              <w:rPr>
+                <w:noProof/>
+                <w:webHidden/>
+              </w:rPr>
+              <w:tab/>
+            </w:r>
+            <w:r>
+              <w:rPr>
+                <w:noProof/>
+                <w:webHidden/>
+              </w:rPr>
+              <w:fldChar w:fldCharType="begin"/>
+            </w:r>
+            <w:r>
+              <w:rPr>
+                <w:noProof/>
+                <w:webHidden/>
+              </w:rPr>
+              <w:instrText xml:space="preserve"> PAGEREF _Toc165304319 \h </w:instrText>
+            </w:r>
+            <w:r>
+              <w:rPr>
+                <w:noProof/>
+                <w:webHidden/>
+              </w:rPr>
+            </w:r>
+            <w:r>
+              <w:rPr>
+                <w:noProof/>
+                <w:webHidden/>
+              </w:rPr>
+              <w:fldChar w:fldCharType="separate"/>
+            </w:r>
+            <w:r>
+              <w:rPr>
+                <w:noProof/>
+                <w:webHidden/>
+              </w:rPr>
+              <w:t>6</w:t>
+            </w:r>
+            <w:r>
+              <w:rPr>
+                <w:noProof/>
+                <w:webHidden/>
+              </w:rPr>
+              <w:fldChar w:fldCharType="end"/>
+            </w:r>
+          </w:hyperlink>
+        </w:p>
+        <w:p>
+          <w:pPr>
+            <w:pStyle w:val="TOC2"/>
+            <w:tabs>
+              <w:tab w:val="right" w:leader="dot" w:pos="9350"/>
+            </w:tabs>
+            <w:rPr>
+              <w:rFonts w:asciiTheme="minorHAnsi" w:eastAsiaTheme="minorEastAsia" w:hAnsiTheme="minorHAnsi" w:cstheme="minorBidi"/>
+              <w:noProof/>
+              <w:kern w:val="2"/>
+              <w:sz w:val="24"/>
+              <w:szCs w:val="24"/>
+              <w14:ligatures w14:val="standardContextual"/>
+            </w:rPr>
+          </w:pPr>
+          <w:hyperlink w:anchor="_Toc165304320" w:history="1">
+            <w:r>
+              <w:rPr>
+                <w:rStyle w:val="Hyperlink"/>
+                <w:noProof/>
+              </w:rPr>
+              <w:t>Senior Citizen</w:t>
+            </w:r>
+            <w:r>
+              <w:rPr>
+                <w:noProof/>
+                <w:webHidden/>
+              </w:rPr>
+              <w:tab/>
+            </w:r>
+            <w:r>
+              <w:rPr>
+                <w:noProof/>
+                <w:webHidden/>
+              </w:rPr>
+              <w:fldChar w:fldCharType="begin"/>
+            </w:r>
+            <w:r>
+              <w:rPr>
+                <w:noProof/>
+                <w:webHidden/>
+              </w:rPr>
+              <w:instrText xml:space="preserve"> PAGEREF _Toc165304320 \h </w:instrText>
+            </w:r>
+            <w:r>
+              <w:rPr>
+                <w:noProof/>
+                <w:webHidden/>
+              </w:rPr>
+            </w:r>
+            <w:r>
+              <w:rPr>
+                <w:noProof/>
+                <w:webHidden/>
+              </w:rPr>
+              <w:fldChar w:fldCharType="separate"/>
+            </w:r>
+            <w:r>
+              <w:rPr>
+                <w:noProof/>
+                <w:webHidden/>
+              </w:rPr>
+              <w:t>7</w:t>
+            </w:r>
+            <w:r>
+              <w:rPr>
+                <w:noProof/>
+                <w:webHidden/>
+              </w:rPr>
+              <w:fldChar w:fldCharType="end"/>
+            </w:r>
+          </w:hyperlink>
+        </w:p>
+        <w:p>
+          <w:pPr>
+            <w:pStyle w:val="TOC1"/>
+            <w:tabs>
+              <w:tab w:val="right" w:leader="dot" w:pos="9350"/>
+            </w:tabs>
+            <w:rPr>
+              <w:rFonts w:asciiTheme="minorHAnsi" w:eastAsiaTheme="minorEastAsia" w:hAnsiTheme="minorHAnsi" w:cstheme="minorBidi"/>
+              <w:noProof/>
+              <w:kern w:val="2"/>
+              <w:sz w:val="24"/>
+              <w:szCs w:val="24"/>
+              <w14:ligatures w14:val="standardContextual"/>
+            </w:rPr>
+          </w:pPr>
+          <w:hyperlink w:anchor="_Toc165304321" w:history="1">
+            <w:r>
+              <w:rPr>
+                <w:rStyle w:val="Hyperlink"/>
+                <w:noProof/>
+              </w:rPr>
+              <w:t>Journey Maps</w:t>
+            </w:r>
+            <w:r>
+              <w:rPr>
+                <w:noProof/>
+                <w:webHidden/>
+              </w:rPr>
+              <w:tab/>
+            </w:r>
+            <w:r>
+              <w:rPr>
+                <w:noProof/>
+                <w:webHidden/>
+              </w:rPr>
+              <w:fldChar w:fldCharType="begin"/>
+            </w:r>
+            <w:r>
+              <w:rPr>
+                <w:noProof/>
+                <w:webHidden/>
+              </w:rPr>
+              <w:instrText xml:space="preserve"> PAGEREF _Toc165304321 \h </w:instrText>
+            </w:r>
+            <w:r>
+              <w:rPr>
+                <w:noProof/>
+                <w:webHidden/>
+              </w:rPr>
+            </w:r>
+            <w:r>
+              <w:rPr>
+                <w:noProof/>
+                <w:webHidden/>
+              </w:rPr>
+              <w:fldChar w:fldCharType="separate"/>
+            </w:r>
+            <w:r>
+              <w:rPr>
+                <w:noProof/>
+                <w:webHidden/>
+              </w:rPr>
+              <w:t>8</w:t>
+            </w:r>
+            <w:r>
+              <w:rPr>
+                <w:noProof/>
+                <w:webHidden/>
+              </w:rPr>
+              <w:fldChar w:fldCharType="end"/>
+            </w:r>
+          </w:hyperlink>
+        </w:p>
+        <w:p>
+          <w:pPr>
+            <w:pStyle w:val="TOC1"/>
+            <w:tabs>
+              <w:tab w:val="right" w:leader="dot" w:pos="9350"/>
+            </w:tabs>
+            <w:rPr>
+              <w:rFonts w:asciiTheme="minorHAnsi" w:eastAsiaTheme="minorEastAsia" w:hAnsiTheme="minorHAnsi" w:cstheme="minorBidi"/>
+              <w:noProof/>
+              <w:kern w:val="2"/>
+              <w:sz w:val="24"/>
+              <w:szCs w:val="24"/>
+              <w14:ligatures w14:val="standardContextual"/>
+            </w:rPr>
+          </w:pPr>
+          <w:hyperlink w:anchor="_Toc165304322" w:history="1">
+            <w:r>
+              <w:rPr>
+                <w:rStyle w:val="Hyperlink"/>
+                <w:noProof/>
+              </w:rPr>
+              <w:t>Paper Prototype</w:t>
+            </w:r>
+            <w:r>
+              <w:rPr>
+                <w:noProof/>
+                <w:webHidden/>
+              </w:rPr>
+              <w:tab/>
+            </w:r>
+            <w:r>
+              <w:rPr>
+                <w:noProof/>
+                <w:webHidden/>
+              </w:rPr>
+              <w:fldChar w:fldCharType="begin"/>
+            </w:r>
+            <w:r>
+              <w:rPr>
+                <w:noProof/>
+                <w:webHidden/>
+              </w:rPr>
+              <w:instrText xml:space="preserve"> PAGEREF _Toc165304322 \h </w:instrText>
+            </w:r>
+            <w:r>
+              <w:rPr>
+                <w:noProof/>
+                <w:webHidden/>
+              </w:rPr>
+            </w:r>
+            <w:r>
+              <w:rPr>
+                <w:noProof/>
+                <w:webHidden/>
+              </w:rPr>
+              <w:fldChar w:fldCharType="separate"/>
+            </w:r>
+            <w:r>
+              <w:rPr>
+                <w:noProof/>
+                <w:webHidden/>
+              </w:rPr>
+              <w:t>9</w:t>
+            </w:r>
+            <w:r>
+              <w:rPr>
+                <w:noProof/>
+                <w:webHidden/>
+              </w:rPr>
+              <w:fldChar w:fldCharType="end"/>
+            </w:r>
+          </w:hyperlink>
+        </w:p>
+        <w:p>
+          <w:pPr>
+            <w:pStyle w:val="TOC1"/>
+            <w:tabs>
+              <w:tab w:val="right" w:leader="dot" w:pos="9350"/>
+            </w:tabs>
+            <w:rPr>
+              <w:rFonts w:asciiTheme="minorHAnsi" w:eastAsiaTheme="minorEastAsia" w:hAnsiTheme="minorHAnsi" w:cstheme="minorBidi"/>
+              <w:noProof/>
+              <w:kern w:val="2"/>
+              <w:sz w:val="24"/>
+              <w:szCs w:val="24"/>
+              <w14:ligatures w14:val="standardContextual"/>
+            </w:rPr>
+          </w:pPr>
+          <w:hyperlink w:anchor="_Toc165304323" w:history="1">
+            <w:r>
+              <w:rPr>
+                <w:rStyle w:val="Hyperlink"/>
+                <w:noProof/>
+              </w:rPr>
+              <w:t>Wireframes</w:t>
+            </w:r>
+            <w:r>
+              <w:rPr>
+                <w:noProof/>
+                <w:webHidden/>
+              </w:rPr>
+              <w:tab/>
+            </w:r>
+            <w:r>
+              <w:rPr>
+                <w:noProof/>
+                <w:webHidden/>
+              </w:rPr>
+              <w:fldChar w:fldCharType="begin"/>
+            </w:r>
+            <w:r>
+              <w:rPr>
+                <w:noProof/>
+                <w:webHidden/>
+              </w:rPr>
+              <w:instrText xml:space="preserve"> PAGEREF _Toc165304323 \h </w:instrText>
+            </w:r>
+            <w:r>
+              <w:rPr>
+                <w:noProof/>
+                <w:webHidden/>
+              </w:rPr>
+            </w:r>
+            <w:r>
+              <w:rPr>
+                <w:noProof/>
+                <w:webHidden/>
+              </w:rPr>
+              <w:fldChar w:fldCharType="separate"/>
+            </w:r>
+            <w:r>
+              <w:rPr>
+                <w:noProof/>
+                <w:webHidden/>
+              </w:rPr>
+              <w:t>10</w:t>
+            </w:r>
+            <w:r>
+              <w:rPr>
+                <w:noProof/>
+                <w:webHidden/>
+              </w:rPr>
+              <w:fldChar w:fldCharType="end"/>
+            </w:r>
+          </w:hyperlink>
+        </w:p>
+        <w:p>
+          <w:pPr>
+            <w:pStyle w:val="TOC1"/>
+            <w:tabs>
+              <w:tab w:val="right" w:leader="dot" w:pos="9350"/>
+            </w:tabs>
+            <w:rPr>
+              <w:rFonts w:asciiTheme="minorHAnsi" w:eastAsiaTheme="minorEastAsia" w:hAnsiTheme="minorHAnsi" w:cstheme="minorBidi"/>
+              <w:noProof/>
+              <w:kern w:val="2"/>
+              <w:sz w:val="24"/>
+              <w:szCs w:val="24"/>
+              <w14:ligatures w14:val="standardContextual"/>
+            </w:rPr>
+          </w:pPr>
+          <w:hyperlink w:anchor="_Toc165304324" w:history="1">
+            <w:r>
+              <w:rPr>
+                <w:rStyle w:val="Hyperlink"/>
+                <w:noProof/>
+              </w:rPr>
+              <w:t>Implementation</w:t>
+            </w:r>
+            <w:r>
+              <w:rPr>
+                <w:noProof/>
+                <w:webHidden/>
+              </w:rPr>
+              <w:tab/>
+            </w:r>
+            <w:r>
+              <w:rPr>
+                <w:noProof/>
+                <w:webHidden/>
+              </w:rPr>
+              <w:fldChar w:fldCharType="begin"/>
+            </w:r>
+            <w:r>
+              <w:rPr>
+                <w:noProof/>
+                <w:webHidden/>
+              </w:rPr>
+              <w:instrText xml:space="preserve"> PAGEREF _Toc165304324 \h </w:instrText>
+            </w:r>
+            <w:r>
+              <w:rPr>
+                <w:noProof/>
+                <w:webHidden/>
+              </w:rPr>
+            </w:r>
+            <w:r>
+              <w:rPr>
+                <w:noProof/>
+                <w:webHidden/>
+              </w:rPr>
+              <w:fldChar w:fldCharType="separate"/>
+            </w:r>
+            <w:r>
+              <w:rPr>
+                <w:noProof/>
+                <w:webHidden/>
+              </w:rPr>
+              <w:t>11</w:t>
+            </w:r>
+            <w:r>
+              <w:rPr>
+                <w:noProof/>
+                <w:webHidden/>
+              </w:rPr>
+              <w:fldChar w:fldCharType="end"/>
+            </w:r>
+          </w:hyperlink>
+        </w:p>
+        <w:p>
+          <w:pPr>
+            <w:pStyle w:val="TOC1"/>
+            <w:tabs>
+              <w:tab w:val="right" w:leader="dot" w:pos="9350"/>
+            </w:tabs>
+            <w:rPr>
+              <w:rFonts w:asciiTheme="minorHAnsi" w:eastAsiaTheme="minorEastAsia" w:hAnsiTheme="minorHAnsi" w:cstheme="minorBidi"/>
+              <w:noProof/>
+              <w:kern w:val="2"/>
+              <w:sz w:val="24"/>
+              <w:szCs w:val="24"/>
+              <w14:ligatures w14:val="standardContextual"/>
+            </w:rPr>
+          </w:pPr>
+          <w:hyperlink w:anchor="_Toc165304325" w:history="1">
+            <w:r>
+              <w:rPr>
+                <w:rStyle w:val="Hyperlink"/>
+                <w:noProof/>
+              </w:rPr>
+              <w:t>UX Testing</w:t>
+            </w:r>
+            <w:r>
+              <w:rPr>
+                <w:noProof/>
+                <w:webHidden/>
+              </w:rPr>
+              <w:tab/>
+            </w:r>
+            <w:r>
+              <w:rPr>
+                <w:noProof/>
+                <w:webHidden/>
+              </w:rPr>
+              <w:fldChar w:fldCharType="begin"/>
+            </w:r>
+            <w:r>
+              <w:rPr>
+                <w:noProof/>
+                <w:webHidden/>
+              </w:rPr>
+              <w:instrText xml:space="preserve"> PAGEREF _Toc165304325 \h </w:instrText>
+            </w:r>
+            <w:r>
+              <w:rPr>
+                <w:noProof/>
+                <w:webHidden/>
+              </w:rPr>
+            </w:r>
+            <w:r>
+              <w:rPr>
+                <w:noProof/>
+                <w:webHidden/>
+              </w:rPr>
+              <w:fldChar w:fldCharType="separate"/>
+            </w:r>
+            <w:r>
+              <w:rPr>
+                <w:noProof/>
+                <w:webHidden/>
+              </w:rPr>
+              <w:t>12</w:t>
+            </w:r>
+            <w:r>
+              <w:rPr>
+                <w:noProof/>
+                <w:webHidden/>
+              </w:rPr>
+              <w:fldChar w:fldCharType="end"/>
+            </w:r>
+          </w:hyperlink>
+        </w:p>
+        <w:p>
+          <w:pPr>
+            <w:pStyle w:val="TOC2"/>
+            <w:tabs>
+              <w:tab w:val="right" w:leader="dot" w:pos="9350"/>
+            </w:tabs>
+            <w:rPr>
+              <w:rFonts w:asciiTheme="minorHAnsi" w:eastAsiaTheme="minorEastAsia" w:hAnsiTheme="minorHAnsi" w:cstheme="minorBidi"/>
+              <w:noProof/>
+              <w:kern w:val="2"/>
+              <w:sz w:val="24"/>
+              <w:szCs w:val="24"/>
+              <w14:ligatures w14:val="standardContextual"/>
+            </w:rPr>
+          </w:pPr>
+          <w:hyperlink w:anchor="_Toc165304326" w:history="1">
+            <w:r>
+              <w:rPr>
+                <w:rStyle w:val="Hyperlink"/>
+                <w:noProof/>
+              </w:rPr>
+              <w:t>Navigation Ease</w:t>
+            </w:r>
+            <w:r>
+              <w:rPr>
+                <w:noProof/>
+                <w:webHidden/>
+              </w:rPr>
+              <w:tab/>
+            </w:r>
+            <w:r>
+              <w:rPr>
+                <w:noProof/>
+                <w:webHidden/>
+              </w:rPr>
+              <w:fldChar w:fldCharType="begin"/>
+            </w:r>
+            <w:r>
+              <w:rPr>
+                <w:noProof/>
+                <w:webHidden/>
+              </w:rPr>
+              <w:instrText xml:space="preserve"> PAGEREF _Toc165304326 \h </w:instrText>
+            </w:r>
+            <w:r>
+              <w:rPr>
+                <w:noProof/>
+                <w:webHidden/>
+              </w:rPr>
+            </w:r>
+            <w:r>
+              <w:rPr>
+                <w:noProof/>
+                <w:webHidden/>
+              </w:rPr>
+              <w:fldChar w:fldCharType="separate"/>
+            </w:r>
+            <w:r>
+              <w:rPr>
+                <w:noProof/>
+                <w:webHidden/>
+              </w:rPr>
+              <w:t>12</w:t>
+            </w:r>
+            <w:r>
+              <w:rPr>
+                <w:noProof/>
+                <w:webHidden/>
+              </w:rPr>
+              <w:fldChar w:fldCharType="end"/>
+            </w:r>
+          </w:hyperlink>
+        </w:p>
+        <w:p>
+          <w:pPr>
+            <w:pStyle w:val="TOC2"/>
+            <w:tabs>
+              <w:tab w:val="right" w:leader="dot" w:pos="9350"/>
+            </w:tabs>
+            <w:rPr>
+              <w:rFonts w:asciiTheme="minorHAnsi" w:eastAsiaTheme="minorEastAsia" w:hAnsiTheme="minorHAnsi" w:cstheme="minorBidi"/>
+              <w:noProof/>
+              <w:kern w:val="2"/>
+              <w:sz w:val="24"/>
+              <w:szCs w:val="24"/>
+              <w14:ligatures w14:val="standardContextual"/>
+            </w:rPr>
+          </w:pPr>
+          <w:hyperlink w:anchor="_Toc165304327" w:history="1">
+            <w:r>
+              <w:rPr>
+                <w:rStyle w:val="Hyperlink"/>
+                <w:noProof/>
+              </w:rPr>
+              <w:t>Ease of Finding Information</w:t>
+            </w:r>
+            <w:r>
+              <w:rPr>
+                <w:noProof/>
+                <w:webHidden/>
+              </w:rPr>
+              <w:tab/>
+            </w:r>
+            <w:r>
+              <w:rPr>
+                <w:noProof/>
+                <w:webHidden/>
+              </w:rPr>
+              <w:fldChar w:fldCharType="begin"/>
+            </w:r>
+            <w:r>
+              <w:rPr>
+                <w:noProof/>
+                <w:webHidden/>
+              </w:rPr>
+              <w:instrText xml:space="preserve"> PAGEREF _Toc165304327 \h </w:instrText>
+            </w:r>
+            <w:r>
+              <w:rPr>
+                <w:noProof/>
+                <w:webHidden/>
+              </w:rPr>
+            </w:r>
+            <w:r>
+              <w:rPr>
+                <w:noProof/>
+                <w:webHidden/>
+              </w:rPr>
+              <w:fldChar w:fldCharType="separate"/>
+            </w:r>
+            <w:r>
+              <w:rPr>
+                <w:noProof/>
+                <w:webHidden/>
+              </w:rPr>
+              <w:t>12</w:t>
+            </w:r>
+            <w:r>
+              <w:rPr>
+                <w:noProof/>
+                <w:webHidden/>
+              </w:rPr>
+              <w:fldChar w:fldCharType="end"/>
+            </w:r>
+          </w:hyperlink>
+        </w:p>
+        <w:p>
+          <w:pPr>
+            <w:pStyle w:val="TOC2"/>
+            <w:tabs>
+              <w:tab w:val="right" w:leader="dot" w:pos="9350"/>
+            </w:tabs>
+            <w:rPr>
+              <w:rFonts w:asciiTheme="minorHAnsi" w:eastAsiaTheme="minorEastAsia" w:hAnsiTheme="minorHAnsi" w:cstheme="minorBidi"/>
+              <w:noProof/>
+              <w:kern w:val="2"/>
+              <w:sz w:val="24"/>
+              <w:szCs w:val="24"/>
+              <w14:ligatures w14:val="standardContextual"/>
+            </w:rPr>
+          </w:pPr>
+          <w:hyperlink w:anchor="_Toc165304328" w:history="1">
+            <w:r>
+              <w:rPr>
+                <w:rStyle w:val="Hyperlink"/>
+                <w:noProof/>
+              </w:rPr>
+              <w:t>Visual Appeal</w:t>
+            </w:r>
+            <w:r>
+              <w:rPr>
+                <w:noProof/>
+                <w:webHidden/>
+              </w:rPr>
+              <w:tab/>
+            </w:r>
+            <w:r>
+              <w:rPr>
+                <w:noProof/>
+                <w:webHidden/>
+              </w:rPr>
+              <w:fldChar w:fldCharType="begin"/>
+            </w:r>
+            <w:r>
+              <w:rPr>
+                <w:noProof/>
+                <w:webHidden/>
+              </w:rPr>
+              <w:instrText xml:space="preserve"> PAGEREF _Toc165304328 \h </w:instrText>
+            </w:r>
+            <w:r>
+              <w:rPr>
+                <w:noProof/>
+                <w:webHidden/>
+              </w:rPr>
+            </w:r>
+            <w:r>
+              <w:rPr>
+                <w:noProof/>
+                <w:webHidden/>
+              </w:rPr>
+              <w:fldChar w:fldCharType="separate"/>
+            </w:r>
+            <w:r>
+              <w:rPr>
+                <w:noProof/>
+                <w:webHidden/>
+              </w:rPr>
+              <w:t>12</w:t>
+            </w:r>
+            <w:r>
+              <w:rPr>
+                <w:noProof/>
+                <w:webHidden/>
+              </w:rPr>
+              <w:fldChar w:fldCharType="end"/>
+            </w:r>
+          </w:hyperlink>
+        </w:p>
+        <w:p>
+          <w:pPr>
+            <w:pStyle w:val="TOC2"/>
+            <w:tabs>
+              <w:tab w:val="right" w:leader="dot" w:pos="9350"/>
+            </w:tabs>
+            <w:rPr>
+              <w:rFonts w:asciiTheme="minorHAnsi" w:eastAsiaTheme="minorEastAsia" w:hAnsiTheme="minorHAnsi" w:cstheme="minorBidi"/>
+              <w:noProof/>
+              <w:kern w:val="2"/>
+              <w:sz w:val="24"/>
+              <w:szCs w:val="24"/>
+              <w14:ligatures w14:val="standardContextual"/>
+            </w:rPr>
+          </w:pPr>
+          <w:hyperlink w:anchor="_Toc165304329" w:history="1">
+            <w:r>
+              <w:rPr>
+                <w:rStyle w:val="Hyperlink"/>
+                <w:noProof/>
+              </w:rPr>
+              <w:t>Overall Satisfaction</w:t>
+            </w:r>
+            <w:r>
+              <w:rPr>
+                <w:noProof/>
+                <w:webHidden/>
+              </w:rPr>
+              <w:tab/>
+            </w:r>
+            <w:r>
+              <w:rPr>
+                <w:noProof/>
+                <w:webHidden/>
+              </w:rPr>
+              <w:fldChar w:fldCharType="begin"/>
+            </w:r>
+            <w:r>
+              <w:rPr>
+                <w:noProof/>
+                <w:webHidden/>
+              </w:rPr>
+              <w:instrText xml:space="preserve"> PAGEREF _Toc165304329 \h </w:instrText>
+            </w:r>
+            <w:r>
+              <w:rPr>
+                <w:noProof/>
+                <w:webHidden/>
+              </w:rPr>
+            </w:r>
+            <w:r>
+              <w:rPr>
+                <w:noProof/>
+                <w:webHidden/>
+              </w:rPr>
+              <w:fldChar w:fldCharType="separate"/>
+            </w:r>
+            <w:r>
+              <w:rPr>
+                <w:noProof/>
+                <w:webHidden/>
+              </w:rPr>
+              <w:t>12</w:t>
+            </w:r>
+            <w:r>
+              <w:rPr>
+                <w:noProof/>
+                <w:webHidden/>
+              </w:rPr>
+              <w:fldChar w:fldCharType="end"/>
+            </w:r>
+          </w:hyperlink>
+        </w:p>
+        <w:p>
+          <w:pPr>
+            <w:pStyle w:val="TOC2"/>
+            <w:tabs>
+              <w:tab w:val="right" w:leader="dot" w:pos="9350"/>
+            </w:tabs>
+            <w:rPr>
+              <w:rFonts w:asciiTheme="minorHAnsi" w:eastAsiaTheme="minorEastAsia" w:hAnsiTheme="minorHAnsi" w:cstheme="minorBidi"/>
+              <w:noProof/>
+              <w:kern w:val="2"/>
+              <w:sz w:val="24"/>
+              <w:szCs w:val="24"/>
+              <w14:ligatures w14:val="standardContextual"/>
+            </w:rPr>
+          </w:pPr>
+          <w:hyperlink w:anchor="_Toc165304330" w:history="1">
+            <w:r>
+              <w:rPr>
+                <w:rStyle w:val="Hyperlink"/>
+                <w:noProof/>
+              </w:rPr>
+              <w:t>Improvements</w:t>
+            </w:r>
+            <w:r>
+              <w:rPr>
+                <w:noProof/>
+                <w:webHidden/>
+              </w:rPr>
+              <w:tab/>
+            </w:r>
+            <w:r>
+              <w:rPr>
+                <w:noProof/>
+                <w:webHidden/>
+              </w:rPr>
+              <w:fldChar w:fldCharType="begin"/>
+            </w:r>
+            <w:r>
+              <w:rPr>
+                <w:noProof/>
+                <w:webHidden/>
+              </w:rPr>
+              <w:instrText xml:space="preserve"> PAGEREF _Toc165304330 \h </w:instrText>
+            </w:r>
+            <w:r>
+              <w:rPr>
+                <w:noProof/>
+                <w:webHidden/>
+              </w:rPr>
+            </w:r>
+            <w:r>
+              <w:rPr>
+                <w:noProof/>
+                <w:webHidden/>
+              </w:rPr>
+              <w:fldChar w:fldCharType="separate"/>
+            </w:r>
+            <w:r>
+              <w:rPr>
+                <w:noProof/>
+                <w:webHidden/>
+              </w:rPr>
+              <w:t>12</w:t>
+            </w:r>
+            <w:r>
+              <w:rPr>
+                <w:noProof/>
+                <w:webHidden/>
+              </w:rPr>
+              <w:fldChar w:fldCharType="end"/>
+            </w:r>
+          </w:hyperlink>
+        </w:p>
+        <w:p>
+          <w:pPr>
+            <w:pStyle w:val="TOC1"/>
+            <w:tabs>
+              <w:tab w:val="right" w:leader="dot" w:pos="9350"/>
+            </w:tabs>
+            <w:rPr>
+              <w:rFonts w:asciiTheme="minorHAnsi" w:eastAsiaTheme="minorEastAsia" w:hAnsiTheme="minorHAnsi" w:cstheme="minorBidi"/>
+              <w:noProof/>
+              <w:kern w:val="2"/>
+              <w:sz w:val="24"/>
+              <w:szCs w:val="24"/>
+              <w14:ligatures w14:val="standardContextual"/>
+            </w:rPr>
+          </w:pPr>
+          <w:hyperlink w:anchor="_Toc165304331" w:history="1">
+            <w:r>
+              <w:rPr>
+                <w:rStyle w:val="Hyperlink"/>
+                <w:noProof/>
+              </w:rPr>
+              <w:t>Conclusion</w:t>
+            </w:r>
+            <w:r>
+              <w:rPr>
+                <w:noProof/>
+                <w:webHidden/>
+              </w:rPr>
+              <w:tab/>
+            </w:r>
+            <w:r>
+              <w:rPr>
+                <w:noProof/>
+                <w:webHidden/>
+              </w:rPr>
+              <w:fldChar w:fldCharType="begin"/>
+            </w:r>
+            <w:r>
+              <w:rPr>
+                <w:noProof/>
+                <w:webHidden/>
+              </w:rPr>
+              <w:instrText xml:space="preserve"> PAGEREF _Toc165304331 \h </w:instrText>
+            </w:r>
+            <w:r>
+              <w:rPr>
+                <w:noProof/>
+                <w:webHidden/>
+              </w:rPr>
+            </w:r>
+            <w:r>
+              <w:rPr>
+                <w:noProof/>
+                <w:webHidden/>
+              </w:rPr>
+              <w:fldChar w:fldCharType="separate"/>
+            </w:r>
+            <w:r>
+              <w:rPr>
+                <w:noProof/>
+                <w:webHidden/>
+              </w:rPr>
+              <w:t>13</w:t>
+            </w:r>
+            <w:r>
+              <w:rPr>
+                <w:noProof/>
+                <w:webHidden/>
+              </w:rPr>
+              <w:fldChar w:fldCharType="end"/>
+            </w:r>
+          </w:hyperlink>
+        </w:p>
+        <w:p>
+          <w:r>
+            <w:rPr>
+              <w:b/>
+              <w:bCs/>
+              <w:noProof/>
+              <w:sz w:val="24"/>
+              <w:szCs w:val="24"/>
+            </w:rPr>
+            <w:fldChar w:fldCharType="end"/>
+          </w:r>
+        </w:p>
+      </w:sdtContent>
+    </w:sdt>
+    <w:p>
+      <w:pPr>
+        <w:spacing w:after="160" w:line="259" w:lineRule="auto"/>
+      </w:pPr>
+      <w:r>
+        <w:br w:type="page"/>
+      </w:r>
+    </w:p>
+    <w:p>
+      <w:pPr>
         <w:pStyle w:val="Heading1"/>
       </w:pPr>
+      <w:bookmarkStart w:id="2" w:name="_Toc165304315"/>
+      <w:r>
+        <w:lastRenderedPageBreak/>
+        <w:t>Introduction</w:t>
+      </w:r>
+      <w:bookmarkEnd w:id="1"/>
+      <w:bookmarkEnd w:id="2"/>
+    </w:p>
+    <w:p>
+      <w:pPr>
+        <w:pStyle w:val="ParagraphContent"/>
+        <w:ind w:firstLine="720"/>
+      </w:pPr>
+      <w:r>
+        <w:t>The project centered around the development of a comprehensive fitness application tailored to cater to the diverse needs of its users, encompassing aspects of nutrition tracking, fitness management, and overall health monitoring. With the overarching goal of facilitating users' journey towards better health and wellness, the project underwent a structured process spanning from initial conceptualization to tangible implementation. This report delineates the meticulous steps undertaken in crafting an intuitive user interface (UI) for the fitness app, encompassing the creation of personas, journey mapping, prototyping, wireframing, UI implementation, and user experience (UX) testing. Through each phase, a user-centric approach was adopted to ensure the final product resonated with the target audience, delivering a seamless and enriching experience.</w:t>
+      </w:r>
+    </w:p>
+    <w:p>
+      <w:pPr>
+        <w:pStyle w:val="Heading1"/>
+      </w:pPr>
+      <w:bookmarkStart w:id="3" w:name="_Toc165219016"/>
+      <w:bookmarkStart w:id="4" w:name="_Toc165304316"/>
       <w:r>
         <w:t>Personas</w:t>
+      </w:r>
+      <w:bookmarkEnd w:id="3"/>
+      <w:bookmarkEnd w:id="4"/>
+    </w:p>
+    <w:p>
+      <w:pPr>
+        <w:pStyle w:val="ParagraphContent"/>
+        <w:ind w:firstLine="720"/>
+      </w:pPr>
+      <w:r>
+        <w:t>The personas within the project were crafted to encapsulate the diverse spectrum of potential users who might engage with the fitness application. The personas outlined below serve as archetypal representations, each embodying distinct demographics, motivations, and pain points. By delineating the nuanced needs and aspirations of these personas, the subsequent design decisions were informed, ensuring alignment with the user’s expectations and objectives. Through the personas, a deeper understanding of the user base is attained, serving as a cornerstone for the following stages of the process.</w:t>
+      </w:r>
+    </w:p>
+    <w:p>
+      <w:pPr>
+        <w:spacing w:after="160" w:line="259" w:lineRule="auto"/>
+        <w:rPr>
+          <w:rFonts w:ascii="Times New Roman" w:hAnsi="Times New Roman"/>
+          <w:sz w:val="24"/>
+        </w:rPr>
+      </w:pPr>
+      <w:r>
+        <w:br w:type="page"/>
       </w:r>
     </w:p>
     <w:p>
       <w:pPr>
         <w:pStyle w:val="Heading2"/>
       </w:pPr>
+      <w:bookmarkStart w:id="5" w:name="_Toc165219017"/>
+      <w:bookmarkStart w:id="6" w:name="_Toc165304317"/>
       <w:r>
-        <w:t>FITNESS ENTHUSIAST</w:t>
+        <w:lastRenderedPageBreak/>
+        <w:t>F</w:t>
       </w:r>
+      <w:r>
+        <w:t>itness Enthusiast</w:t>
+      </w:r>
+      <w:bookmarkEnd w:id="5"/>
+      <w:bookmarkEnd w:id="6"/>
     </w:p>
     <w:tbl>
       <w:tblPr>
@@ -95,7 +1991,7 @@
                           </pic:cNvPicPr>
                         </pic:nvPicPr>
                         <pic:blipFill rotWithShape="1">
-                          <a:blip r:embed="rId4" cstate="print">
+                          <a:blip r:embed="rId6" cstate="print">
                             <a:extLst>
                               <a:ext uri="{28A0092B-C50C-407E-A947-70E740481C1C}">
                                 <a14:useLocalDpi xmlns:a14="http://schemas.microsoft.com/office/drawing/2010/main" val="0"/>
@@ -2171,10 +4067,17 @@
       <w:pPr>
         <w:pStyle w:val="Heading2"/>
       </w:pPr>
+      <w:bookmarkStart w:id="7" w:name="_Toc165219018"/>
+      <w:bookmarkStart w:id="8" w:name="_Toc165304318"/>
       <w:r>
         <w:lastRenderedPageBreak/>
-        <w:t>WELLNESS NOVICE</w:t>
+        <w:t>W</w:t>
       </w:r>
+      <w:r>
+        <w:t>ellness Novice</w:t>
+      </w:r>
+      <w:bookmarkEnd w:id="7"/>
+      <w:bookmarkEnd w:id="8"/>
     </w:p>
     <w:tbl>
       <w:tblPr>
@@ -2255,7 +4158,7 @@
                           </pic:cNvPicPr>
                         </pic:nvPicPr>
                         <pic:blipFill rotWithShape="1">
-                          <a:blip r:embed="rId5" cstate="print">
+                          <a:blip r:embed="rId7" cstate="print">
                             <a:extLst>
                               <a:ext uri="{28A0092B-C50C-407E-A947-70E740481C1C}">
                                 <a14:useLocalDpi xmlns:a14="http://schemas.microsoft.com/office/drawing/2010/main" val="0"/>
@@ -2926,14 +4829,7 @@
                 <w:noProof/>
                 <w:color w:val="000000" w:themeColor="text1"/>
               </w:rPr>
-              <w:t xml:space="preserve">Emily </w:t>
-            </w:r>
-            <w:r>
-              <w:rPr>
-                <w:noProof/>
-                <w:color w:val="000000" w:themeColor="text1"/>
-              </w:rPr>
-              <w:t>Rodriguez</w:t>
+              <w:t>Emily Rodriguez</w:t>
             </w:r>
           </w:p>
         </w:tc>
@@ -3129,14 +5025,7 @@
                 <w:noProof/>
                 <w:color w:val="000000" w:themeColor="text1"/>
               </w:rPr>
-              <w:t>35</w:t>
-            </w:r>
-            <w:r>
-              <w:rPr>
-                <w:noProof/>
-                <w:color w:val="000000" w:themeColor="text1"/>
-              </w:rPr>
-              <w:t xml:space="preserve"> years old</w:t>
+              <w:t>35 years old</w:t>
             </w:r>
           </w:p>
         </w:tc>
@@ -4345,10 +6234,14 @@
       <w:pPr>
         <w:pStyle w:val="Heading2"/>
       </w:pPr>
+      <w:bookmarkStart w:id="9" w:name="_Toc165219019"/>
+      <w:bookmarkStart w:id="10" w:name="_Toc165304319"/>
       <w:r>
         <w:lastRenderedPageBreak/>
         <w:t>Chronic Health Condition Manager</w:t>
       </w:r>
+      <w:bookmarkEnd w:id="9"/>
+      <w:bookmarkEnd w:id="10"/>
     </w:p>
     <w:tbl>
       <w:tblPr>
@@ -4412,7 +6305,7 @@
                 <w:sz w:val="22"/>
               </w:rPr>
               <w:drawing>
-                <wp:inline distT="0" distB="0" distL="0" distR="0" wp14:anchorId="53DA3B59" wp14:editId="6DCB228E">
+                <wp:inline distT="0" distB="0" distL="0" distR="0" wp14:anchorId="53DA3B59" wp14:editId="6E62C756">
                   <wp:extent cx="1912620" cy="1663700"/>
                   <wp:effectExtent l="0" t="0" r="0" b="0"/>
                   <wp:docPr id="1869403017" name="Picture 3"/>
@@ -4429,7 +6322,7 @@
                           </pic:cNvPicPr>
                         </pic:nvPicPr>
                         <pic:blipFill rotWithShape="1">
-                          <a:blip r:embed="rId6" cstate="print">
+                          <a:blip r:embed="rId8" cstate="print">
                             <a:extLst>
                               <a:ext uri="{28A0092B-C50C-407E-A947-70E740481C1C}">
                                 <a14:useLocalDpi xmlns:a14="http://schemas.microsoft.com/office/drawing/2010/main" val="0"/>
@@ -5296,14 +7189,7 @@
                 <w:noProof/>
                 <w:color w:val="000000" w:themeColor="text1"/>
               </w:rPr>
-              <w:t>4</w:t>
-            </w:r>
-            <w:r>
-              <w:rPr>
-                <w:noProof/>
-                <w:color w:val="000000" w:themeColor="text1"/>
-              </w:rPr>
-              <w:t>5 years old</w:t>
+              <w:t>45 years old</w:t>
             </w:r>
           </w:p>
         </w:tc>
@@ -6512,10 +8398,14 @@
       <w:pPr>
         <w:pStyle w:val="Heading2"/>
       </w:pPr>
+      <w:bookmarkStart w:id="11" w:name="_Toc165219020"/>
+      <w:bookmarkStart w:id="12" w:name="_Toc165304320"/>
       <w:r>
         <w:lastRenderedPageBreak/>
         <w:t>Senior Citizen</w:t>
       </w:r>
+      <w:bookmarkEnd w:id="11"/>
+      <w:bookmarkEnd w:id="12"/>
     </w:p>
     <w:tbl>
       <w:tblPr>
@@ -6579,7 +8469,7 @@
                 <w:color w:val="000000" w:themeColor="text1"/>
               </w:rPr>
               <w:drawing>
-                <wp:inline distT="0" distB="0" distL="0" distR="0" wp14:anchorId="6476B2F9" wp14:editId="405DE947">
+                <wp:inline distT="0" distB="0" distL="0" distR="0" wp14:anchorId="6476B2F9" wp14:editId="6EC09D63">
                   <wp:extent cx="1570550" cy="1615440"/>
                   <wp:effectExtent l="0" t="0" r="0" b="3810"/>
                   <wp:docPr id="1144745886" name="Picture 5"/>
@@ -6596,7 +8486,7 @@
                           </pic:cNvPicPr>
                         </pic:nvPicPr>
                         <pic:blipFill rotWithShape="1">
-                          <a:blip r:embed="rId7" cstate="print">
+                          <a:blip r:embed="rId9" cstate="print">
                             <a:extLst>
                               <a:ext uri="{28A0092B-C50C-407E-A947-70E740481C1C}">
                                 <a14:useLocalDpi xmlns:a14="http://schemas.microsoft.com/office/drawing/2010/main" val="0"/>
@@ -7463,14 +9353,7 @@
                 <w:noProof/>
                 <w:color w:val="000000" w:themeColor="text1"/>
               </w:rPr>
-              <w:t>70</w:t>
-            </w:r>
-            <w:r>
-              <w:rPr>
-                <w:noProof/>
-                <w:color w:val="000000" w:themeColor="text1"/>
-              </w:rPr>
-              <w:t xml:space="preserve"> years old</w:t>
+              <w:t>70 years old</w:t>
             </w:r>
           </w:p>
         </w:tc>
@@ -8679,20 +10562,52 @@
       <w:pPr>
         <w:pStyle w:val="Heading1"/>
       </w:pPr>
+      <w:bookmarkStart w:id="13" w:name="_Toc165219021"/>
+      <w:bookmarkStart w:id="14" w:name="_Toc165304321"/>
       <w:r>
         <w:lastRenderedPageBreak/>
         <w:t>Journey Maps</w:t>
       </w:r>
+      <w:bookmarkEnd w:id="13"/>
+      <w:bookmarkEnd w:id="14"/>
     </w:p>
     <w:p>
+      <w:pPr>
+        <w:pStyle w:val="ParagraphContent"/>
+      </w:pPr>
+      <w:r>
+        <w:tab/>
+      </w:r>
+      <w:r>
+        <w:t>The journey mapping phase illuminated the trajectory of a user interaction within the fitness application, providing insights into the holistic user experience. G</w:t>
+      </w:r>
+      <w:r>
+        <w:t>uided by the stages of awareness, consideration, conversion, loyalty, and advocacy, the journey maps delineated the user's path from initial engagement to sustained usage and advocacy.</w:t>
+      </w:r>
+      <w:r>
+        <w:t xml:space="preserve"> While Emily’s journey exhibited a seamless progression through these stages, a notable exception was identified in the journey mapping of a user grappling with a chronic health condition.</w:t>
+      </w:r>
+    </w:p>
+    <w:p>
+      <w:pPr>
+        <w:pStyle w:val="ParagraphContent"/>
+        <w:rPr>
+          <w:noProof/>
+        </w:rPr>
+      </w:pPr>
+    </w:p>
+    <w:p>
+      <w:pPr>
+        <w:pStyle w:val="ParagraphContent"/>
+      </w:pPr>
       <w:r>
         <w:rPr>
           <w:noProof/>
         </w:rPr>
         <w:drawing>
-          <wp:inline distT="0" distB="0" distL="0" distR="0" wp14:anchorId="3FDE5289" wp14:editId="739A52ED">
-            <wp:extent cx="5943600" cy="3800475"/>
-            <wp:effectExtent l="0" t="0" r="0" b="9525"/>
+          <wp:inline distT="0" distB="0" distL="0" distR="0" wp14:anchorId="3FDE5289" wp14:editId="50050A39">
+            <wp:extent cx="5438775" cy="3333750"/>
+            <wp:effectExtent l="0" t="0" r="9525" b="0"/>
             <wp:docPr id="240763099" name="Picture 6"/>
             <wp:cNvGraphicFramePr>
               <a:graphicFrameLocks xmlns:a="http://schemas.openxmlformats.org/drawingml/2006/main" noChangeAspect="1"/>
@@ -8706,8 +10621,156 @@
                       <a:picLocks noChangeAspect="1" noChangeArrowheads="1"/>
                     </pic:cNvPicPr>
                   </pic:nvPicPr>
+                  <pic:blipFill rotWithShape="1">
+                    <a:blip r:embed="rId10" cstate="print">
+                      <a:extLst>
+                        <a:ext uri="{28A0092B-C50C-407E-A947-70E740481C1C}">
+                          <a14:useLocalDpi xmlns:a14="http://schemas.microsoft.com/office/drawing/2010/main" val="0"/>
+                        </a:ext>
+                      </a:extLst>
+                    </a:blip>
+                    <a:srcRect l="4167" t="5765" r="4326" b="6515"/>
+                    <a:stretch/>
+                  </pic:blipFill>
+                  <pic:spPr bwMode="auto">
+                    <a:xfrm>
+                      <a:off x="0" y="0"/>
+                      <a:ext cx="5438775" cy="3333750"/>
+                    </a:xfrm>
+                    <a:prstGeom prst="rect">
+                      <a:avLst/>
+                    </a:prstGeom>
+                    <a:noFill/>
+                    <a:ln>
+                      <a:noFill/>
+                    </a:ln>
+                    <a:extLst>
+                      <a:ext uri="{53640926-AAD7-44D8-BBD7-CCE9431645EC}">
+                        <a14:shadowObscured xmlns:a14="http://schemas.microsoft.com/office/drawing/2010/main"/>
+                      </a:ext>
+                    </a:extLst>
+                  </pic:spPr>
+                </pic:pic>
+              </a:graphicData>
+            </a:graphic>
+          </wp:inline>
+        </w:drawing>
+      </w:r>
+    </w:p>
+    <w:p>
+      <w:pPr>
+        <w:rPr>
+          <w:noProof/>
+        </w:rPr>
+      </w:pPr>
+    </w:p>
+    <w:p>
+      <w:r>
+        <w:rPr>
+          <w:noProof/>
+        </w:rPr>
+        <w:lastRenderedPageBreak/>
+        <w:drawing>
+          <wp:inline distT="0" distB="0" distL="0" distR="0" wp14:anchorId="233F4060" wp14:editId="4B596069">
+            <wp:extent cx="5505450" cy="3352800"/>
+            <wp:effectExtent l="0" t="0" r="0" b="0"/>
+            <wp:docPr id="1879924982" name="Picture 7"/>
+            <wp:cNvGraphicFramePr>
+              <a:graphicFrameLocks xmlns:a="http://schemas.openxmlformats.org/drawingml/2006/main" noChangeAspect="1"/>
+            </wp:cNvGraphicFramePr>
+            <a:graphic xmlns:a="http://schemas.openxmlformats.org/drawingml/2006/main">
+              <a:graphicData uri="http://schemas.openxmlformats.org/drawingml/2006/picture">
+                <pic:pic xmlns:pic="http://schemas.openxmlformats.org/drawingml/2006/picture">
+                  <pic:nvPicPr>
+                    <pic:cNvPr id="0" name="Picture 7"/>
+                    <pic:cNvPicPr>
+                      <a:picLocks noChangeAspect="1" noChangeArrowheads="1"/>
+                    </pic:cNvPicPr>
+                  </pic:nvPicPr>
+                  <pic:blipFill rotWithShape="1">
+                    <a:blip r:embed="rId11" cstate="print">
+                      <a:extLst>
+                        <a:ext uri="{28A0092B-C50C-407E-A947-70E740481C1C}">
+                          <a14:useLocalDpi xmlns:a14="http://schemas.microsoft.com/office/drawing/2010/main" val="0"/>
+                        </a:ext>
+                      </a:extLst>
+                    </a:blip>
+                    <a:srcRect l="8326" t="7024" r="4168" b="4678"/>
+                    <a:stretch/>
+                  </pic:blipFill>
+                  <pic:spPr bwMode="auto">
+                    <a:xfrm>
+                      <a:off x="0" y="0"/>
+                      <a:ext cx="5505450" cy="3352800"/>
+                    </a:xfrm>
+                    <a:prstGeom prst="rect">
+                      <a:avLst/>
+                    </a:prstGeom>
+                    <a:noFill/>
+                    <a:ln>
+                      <a:noFill/>
+                    </a:ln>
+                    <a:extLst>
+                      <a:ext uri="{53640926-AAD7-44D8-BBD7-CCE9431645EC}">
+                        <a14:shadowObscured xmlns:a14="http://schemas.microsoft.com/office/drawing/2010/main"/>
+                      </a:ext>
+                    </a:extLst>
+                  </pic:spPr>
+                </pic:pic>
+              </a:graphicData>
+            </a:graphic>
+          </wp:inline>
+        </w:drawing>
+      </w:r>
+    </w:p>
+    <w:p>
+      <w:pPr>
+        <w:pStyle w:val="Heading1"/>
+      </w:pPr>
+      <w:bookmarkStart w:id="15" w:name="_Toc165219022"/>
+      <w:bookmarkStart w:id="16" w:name="_Toc165304322"/>
+      <w:r>
+        <w:t>Paper Prototype</w:t>
+      </w:r>
+      <w:bookmarkEnd w:id="15"/>
+      <w:bookmarkEnd w:id="16"/>
+    </w:p>
+    <w:p>
+      <w:pPr>
+        <w:pStyle w:val="ParagraphContent"/>
+        <w:ind w:firstLine="720"/>
+      </w:pPr>
+      <w:r>
+        <w:t>The initial conceptualization was translated into a tangible form through the creation of a paper prototype. Utilizing MS Paint, the paper prototype provided a rudimentary but effective visualization of the app’s layout and navigation structure. It served as a tangible artifact for early-stage feedback and iteration and laid the groundwork for subsequent design refinements, facilitating a seamless transition from ideation to digital realization.</w:t>
+      </w:r>
+    </w:p>
+    <w:p>
+      <w:pPr>
+        <w:jc w:val="center"/>
+      </w:pPr>
+      <w:r>
+        <w:rPr>
+          <w:noProof/>
+        </w:rPr>
+        <w:drawing>
+          <wp:inline distT="0" distB="0" distL="0" distR="0" wp14:anchorId="12E1189A" wp14:editId="774290D9">
+            <wp:extent cx="4343400" cy="1865434"/>
+            <wp:effectExtent l="0" t="0" r="0" b="1905"/>
+            <wp:docPr id="1865991528" name="Picture 8"/>
+            <wp:cNvGraphicFramePr>
+              <a:graphicFrameLocks xmlns:a="http://schemas.openxmlformats.org/drawingml/2006/main" noChangeAspect="1"/>
+            </wp:cNvGraphicFramePr>
+            <a:graphic xmlns:a="http://schemas.openxmlformats.org/drawingml/2006/main">
+              <a:graphicData uri="http://schemas.openxmlformats.org/drawingml/2006/picture">
+                <pic:pic xmlns:pic="http://schemas.openxmlformats.org/drawingml/2006/picture">
+                  <pic:nvPicPr>
+                    <pic:cNvPr id="0" name="Picture 8"/>
+                    <pic:cNvPicPr>
+                      <a:picLocks noChangeAspect="1" noChangeArrowheads="1"/>
+                    </pic:cNvPicPr>
+                  </pic:nvPicPr>
                   <pic:blipFill>
-                    <a:blip r:embed="rId8" cstate="print">
+                    <a:blip r:embed="rId12">
                       <a:extLst>
                         <a:ext uri="{28A0092B-C50C-407E-A947-70E740481C1C}">
                           <a14:useLocalDpi xmlns:a14="http://schemas.microsoft.com/office/drawing/2010/main" val="0"/>
@@ -8722,62 +10785,7 @@
                   <pic:spPr bwMode="auto">
                     <a:xfrm>
                       <a:off x="0" y="0"/>
-                      <a:ext cx="5943600" cy="3800475"/>
-                    </a:xfrm>
-                    <a:prstGeom prst="rect">
-                      <a:avLst/>
-                    </a:prstGeom>
-                    <a:noFill/>
-                    <a:ln>
-                      <a:noFill/>
-                    </a:ln>
-                  </pic:spPr>
-                </pic:pic>
-              </a:graphicData>
-            </a:graphic>
-          </wp:inline>
-        </w:drawing>
-      </w:r>
-    </w:p>
-    <w:p>
-      <w:r>
-        <w:rPr>
-          <w:noProof/>
-        </w:rPr>
-        <w:drawing>
-          <wp:inline distT="0" distB="0" distL="0" distR="0" wp14:anchorId="233F4060" wp14:editId="03DDEB58">
-            <wp:extent cx="5934075" cy="3581400"/>
-            <wp:effectExtent l="0" t="0" r="9525" b="0"/>
-            <wp:docPr id="1879924982" name="Picture 7"/>
-            <wp:cNvGraphicFramePr>
-              <a:graphicFrameLocks xmlns:a="http://schemas.openxmlformats.org/drawingml/2006/main" noChangeAspect="1"/>
-            </wp:cNvGraphicFramePr>
-            <a:graphic xmlns:a="http://schemas.openxmlformats.org/drawingml/2006/main">
-              <a:graphicData uri="http://schemas.openxmlformats.org/drawingml/2006/picture">
-                <pic:pic xmlns:pic="http://schemas.openxmlformats.org/drawingml/2006/picture">
-                  <pic:nvPicPr>
-                    <pic:cNvPr id="0" name="Picture 7"/>
-                    <pic:cNvPicPr>
-                      <a:picLocks noChangeAspect="1" noChangeArrowheads="1"/>
-                    </pic:cNvPicPr>
-                  </pic:nvPicPr>
-                  <pic:blipFill>
-                    <a:blip r:embed="rId9" cstate="print">
-                      <a:extLst>
-                        <a:ext uri="{28A0092B-C50C-407E-A947-70E740481C1C}">
-                          <a14:useLocalDpi xmlns:a14="http://schemas.microsoft.com/office/drawing/2010/main" val="0"/>
-                        </a:ext>
-                      </a:extLst>
-                    </a:blip>
-                    <a:srcRect/>
-                    <a:stretch>
-                      <a:fillRect/>
-                    </a:stretch>
-                  </pic:blipFill>
-                  <pic:spPr bwMode="auto">
-                    <a:xfrm>
-                      <a:off x="0" y="0"/>
-                      <a:ext cx="5934075" cy="3581400"/>
+                      <a:ext cx="4349851" cy="1868205"/>
                     </a:xfrm>
                     <a:prstGeom prst="rect">
                       <a:avLst/>
@@ -8798,21 +10806,40 @@
       <w:pPr>
         <w:pStyle w:val="Heading1"/>
       </w:pPr>
+      <w:bookmarkStart w:id="17" w:name="_Toc165219023"/>
+      <w:bookmarkStart w:id="18" w:name="_Toc165304323"/>
       <w:r>
         <w:lastRenderedPageBreak/>
-        <w:t>Paper Prototype</w:t>
+        <w:t>Wireframe</w:t>
+      </w:r>
+      <w:r>
+        <w:t>s</w:t>
+      </w:r>
+      <w:bookmarkEnd w:id="17"/>
+      <w:bookmarkEnd w:id="18"/>
+    </w:p>
+    <w:p>
+      <w:pPr>
+        <w:pStyle w:val="ParagraphContent"/>
+        <w:ind w:firstLine="720"/>
+      </w:pPr>
+      <w:r>
+        <w:t>The wireframing phase saw the transformation of the conceptual designs into detailed blueprints crafted to delineate the UI elements and user interactions. Leveraging the versatility of Figma, the wireframes encapsulated the essence of the app’s design, incorporating a standardized sidebar for navigation to ensure consistency across all screens. The strategic use of color variables facilitated seamless color coordination, enhancing visual cohesion, and reinforcing the app’s branding identity. Through the wireframes, the blueprint for the UI design was solidified, paving the way for implementation.</w:t>
       </w:r>
     </w:p>
     <w:p>
+      <w:pPr>
+        <w:jc w:val="center"/>
+      </w:pPr>
       <w:r>
         <w:rPr>
           <w:noProof/>
         </w:rPr>
         <w:drawing>
-          <wp:inline distT="0" distB="0" distL="0" distR="0" wp14:anchorId="12E1189A" wp14:editId="0EC72482">
-            <wp:extent cx="5943600" cy="2552700"/>
-            <wp:effectExtent l="0" t="0" r="0" b="0"/>
-            <wp:docPr id="1865991528" name="Picture 8"/>
+          <wp:inline distT="0" distB="0" distL="0" distR="0" wp14:anchorId="06C9E2D5" wp14:editId="5D864068">
+            <wp:extent cx="4721358" cy="5342790"/>
+            <wp:effectExtent l="0" t="0" r="3175" b="0"/>
+            <wp:docPr id="811415438" name="Picture 9"/>
             <wp:cNvGraphicFramePr>
               <a:graphicFrameLocks xmlns:a="http://schemas.openxmlformats.org/drawingml/2006/main" noChangeAspect="1"/>
             </wp:cNvGraphicFramePr>
@@ -8820,13 +10847,13 @@
               <a:graphicData uri="http://schemas.openxmlformats.org/drawingml/2006/picture">
                 <pic:pic xmlns:pic="http://schemas.openxmlformats.org/drawingml/2006/picture">
                   <pic:nvPicPr>
-                    <pic:cNvPr id="0" name="Picture 8"/>
+                    <pic:cNvPr id="0" name="Picture 9"/>
                     <pic:cNvPicPr>
                       <a:picLocks noChangeAspect="1" noChangeArrowheads="1"/>
                     </pic:cNvPicPr>
                   </pic:nvPicPr>
                   <pic:blipFill>
-                    <a:blip r:embed="rId10">
+                    <a:blip r:embed="rId13" cstate="print">
                       <a:extLst>
                         <a:ext uri="{28A0092B-C50C-407E-A947-70E740481C1C}">
                           <a14:useLocalDpi xmlns:a14="http://schemas.microsoft.com/office/drawing/2010/main" val="0"/>
@@ -8841,7 +10868,7 @@
                   <pic:spPr bwMode="auto">
                     <a:xfrm>
                       <a:off x="0" y="0"/>
-                      <a:ext cx="5943600" cy="2552700"/>
+                      <a:ext cx="4721358" cy="5342790"/>
                     </a:xfrm>
                     <a:prstGeom prst="rect">
                       <a:avLst/>
@@ -8862,24 +10889,45 @@
       <w:pPr>
         <w:pStyle w:val="Heading1"/>
       </w:pPr>
+      <w:bookmarkStart w:id="19" w:name="_Toc165219024"/>
+      <w:bookmarkStart w:id="20" w:name="_Toc165304324"/>
       <w:r>
         <w:lastRenderedPageBreak/>
-        <w:t>Wireframe</w:t>
+        <w:t>Implementation</w:t>
+      </w:r>
+      <w:bookmarkEnd w:id="19"/>
+      <w:bookmarkEnd w:id="20"/>
+    </w:p>
+    <w:p>
+      <w:pPr>
+        <w:pStyle w:val="ParagraphContent"/>
+      </w:pPr>
+      <w:r>
+        <w:tab/>
+        <w:t xml:space="preserve">With the wireframes as a guiding blueprint, the UI design was brought to life through the implementation in a Blazor web application. Leveraging pre-build components from </w:t>
+      </w:r>
+      <w:proofErr w:type="spellStart"/>
+      <w:r>
+        <w:t>Radzen</w:t>
+      </w:r>
+      <w:proofErr w:type="spellEnd"/>
+      <w:r>
+        <w:t>, the UI elements were customized to seamlessly integrate with the envisioned design aesthetics, including the color scheme established during the design phase. The implementation phase marked the culmination of the design journey, transforming the conceptual designs into functional reality, ready to be experienced by end-users.</w:t>
       </w:r>
       <w:r>
-        <w:t>s</w:t>
+        <w:t xml:space="preserve"> Below are screenshots of the final implementation of the UI in Blazor.</w:t>
       </w:r>
     </w:p>
     <w:p>
+      <w:pPr>
+        <w:pStyle w:val="ParagraphContent"/>
+      </w:pPr>
       <w:r>
-        <w:rPr>
-          <w:noProof/>
-        </w:rPr>
         <w:drawing>
-          <wp:inline distT="0" distB="0" distL="0" distR="0" wp14:anchorId="06C9E2D5" wp14:editId="1C1602BF">
-            <wp:extent cx="5934075" cy="6715125"/>
-            <wp:effectExtent l="0" t="0" r="9525" b="9525"/>
-            <wp:docPr id="811415438" name="Picture 9"/>
+          <wp:inline distT="0" distB="0" distL="0" distR="0" wp14:anchorId="4A1CD4F2" wp14:editId="65C8E017">
+            <wp:extent cx="2952000" cy="1588277"/>
+            <wp:effectExtent l="0" t="0" r="1270" b="0"/>
+            <wp:docPr id="2054164985" name="Picture 1" descr="A screenshot of a computer&#10;&#10;Description automatically generated"/>
             <wp:cNvGraphicFramePr>
               <a:graphicFrameLocks xmlns:a="http://schemas.openxmlformats.org/drawingml/2006/main" noChangeAspect="1"/>
             </wp:cNvGraphicFramePr>
@@ -8887,36 +10935,60 @@
               <a:graphicData uri="http://schemas.openxmlformats.org/drawingml/2006/picture">
                 <pic:pic xmlns:pic="http://schemas.openxmlformats.org/drawingml/2006/picture">
                   <pic:nvPicPr>
-                    <pic:cNvPr id="0" name="Picture 9"/>
-                    <pic:cNvPicPr>
-                      <a:picLocks noChangeAspect="1" noChangeArrowheads="1"/>
-                    </pic:cNvPicPr>
+                    <pic:cNvPr id="2054164985" name="Picture 1" descr="A screenshot of a computer&#10;&#10;Description automatically generated"/>
+                    <pic:cNvPicPr/>
                   </pic:nvPicPr>
                   <pic:blipFill>
-                    <a:blip r:embed="rId11" cstate="print">
-                      <a:extLst>
-                        <a:ext uri="{28A0092B-C50C-407E-A947-70E740481C1C}">
-                          <a14:useLocalDpi xmlns:a14="http://schemas.microsoft.com/office/drawing/2010/main" val="0"/>
-                        </a:ext>
-                      </a:extLst>
-                    </a:blip>
-                    <a:srcRect/>
+                    <a:blip r:embed="rId14"/>
                     <a:stretch>
                       <a:fillRect/>
                     </a:stretch>
                   </pic:blipFill>
-                  <pic:spPr bwMode="auto">
+                  <pic:spPr>
                     <a:xfrm>
                       <a:off x="0" y="0"/>
-                      <a:ext cx="5934075" cy="6715125"/>
+                      <a:ext cx="2952000" cy="1588277"/>
                     </a:xfrm>
                     <a:prstGeom prst="rect">
                       <a:avLst/>
                     </a:prstGeom>
-                    <a:noFill/>
-                    <a:ln>
-                      <a:noFill/>
-                    </a:ln>
+                  </pic:spPr>
+                </pic:pic>
+              </a:graphicData>
+            </a:graphic>
+          </wp:inline>
+        </w:drawing>
+      </w:r>
+      <w:r>
+        <w:drawing>
+          <wp:inline distT="0" distB="0" distL="0" distR="0" wp14:anchorId="44D8F54D" wp14:editId="3A08F84C">
+            <wp:extent cx="2952000" cy="1588276"/>
+            <wp:effectExtent l="0" t="0" r="1270" b="0"/>
+            <wp:docPr id="1397597580" name="Picture 1" descr="A screenshot of a computer&#10;&#10;Description automatically generated"/>
+            <wp:cNvGraphicFramePr>
+              <a:graphicFrameLocks xmlns:a="http://schemas.openxmlformats.org/drawingml/2006/main" noChangeAspect="1"/>
+            </wp:cNvGraphicFramePr>
+            <a:graphic xmlns:a="http://schemas.openxmlformats.org/drawingml/2006/main">
+              <a:graphicData uri="http://schemas.openxmlformats.org/drawingml/2006/picture">
+                <pic:pic xmlns:pic="http://schemas.openxmlformats.org/drawingml/2006/picture">
+                  <pic:nvPicPr>
+                    <pic:cNvPr id="1397597580" name="Picture 1" descr="A screenshot of a computer&#10;&#10;Description automatically generated"/>
+                    <pic:cNvPicPr/>
+                  </pic:nvPicPr>
+                  <pic:blipFill>
+                    <a:blip r:embed="rId15"/>
+                    <a:stretch>
+                      <a:fillRect/>
+                    </a:stretch>
+                  </pic:blipFill>
+                  <pic:spPr>
+                    <a:xfrm>
+                      <a:off x="0" y="0"/>
+                      <a:ext cx="2952000" cy="1588276"/>
+                    </a:xfrm>
+                    <a:prstGeom prst="rect">
+                      <a:avLst/>
+                    </a:prstGeom>
                   </pic:spPr>
                 </pic:pic>
               </a:graphicData>
@@ -8925,15 +10997,436 @@
         </w:drawing>
       </w:r>
     </w:p>
-    <w:p/>
+    <w:p>
+      <w:pPr>
+        <w:pStyle w:val="ParagraphContent"/>
+      </w:pPr>
+      <w:r>
+        <w:drawing>
+          <wp:inline distT="0" distB="0" distL="0" distR="0" wp14:anchorId="6F931F57" wp14:editId="29B71DC9">
+            <wp:extent cx="2952000" cy="1588296"/>
+            <wp:effectExtent l="0" t="0" r="1270" b="0"/>
+            <wp:docPr id="55530080" name="Picture 1" descr="A screenshot of a computer&#10;&#10;Description automatically generated"/>
+            <wp:cNvGraphicFramePr>
+              <a:graphicFrameLocks xmlns:a="http://schemas.openxmlformats.org/drawingml/2006/main" noChangeAspect="1"/>
+            </wp:cNvGraphicFramePr>
+            <a:graphic xmlns:a="http://schemas.openxmlformats.org/drawingml/2006/main">
+              <a:graphicData uri="http://schemas.openxmlformats.org/drawingml/2006/picture">
+                <pic:pic xmlns:pic="http://schemas.openxmlformats.org/drawingml/2006/picture">
+                  <pic:nvPicPr>
+                    <pic:cNvPr id="55530080" name="Picture 1" descr="A screenshot of a computer&#10;&#10;Description automatically generated"/>
+                    <pic:cNvPicPr/>
+                  </pic:nvPicPr>
+                  <pic:blipFill>
+                    <a:blip r:embed="rId16"/>
+                    <a:stretch>
+                      <a:fillRect/>
+                    </a:stretch>
+                  </pic:blipFill>
+                  <pic:spPr>
+                    <a:xfrm>
+                      <a:off x="0" y="0"/>
+                      <a:ext cx="2952000" cy="1588296"/>
+                    </a:xfrm>
+                    <a:prstGeom prst="rect">
+                      <a:avLst/>
+                    </a:prstGeom>
+                  </pic:spPr>
+                </pic:pic>
+              </a:graphicData>
+            </a:graphic>
+          </wp:inline>
+        </w:drawing>
+      </w:r>
+      <w:r>
+        <w:drawing>
+          <wp:inline distT="0" distB="0" distL="0" distR="0" wp14:anchorId="6EB1BDE8" wp14:editId="406A6EA3">
+            <wp:extent cx="2952000" cy="1588277"/>
+            <wp:effectExtent l="0" t="0" r="1270" b="0"/>
+            <wp:docPr id="2054080657" name="Picture 1" descr="A screenshot of a computer&#10;&#10;Description automatically generated"/>
+            <wp:cNvGraphicFramePr>
+              <a:graphicFrameLocks xmlns:a="http://schemas.openxmlformats.org/drawingml/2006/main" noChangeAspect="1"/>
+            </wp:cNvGraphicFramePr>
+            <a:graphic xmlns:a="http://schemas.openxmlformats.org/drawingml/2006/main">
+              <a:graphicData uri="http://schemas.openxmlformats.org/drawingml/2006/picture">
+                <pic:pic xmlns:pic="http://schemas.openxmlformats.org/drawingml/2006/picture">
+                  <pic:nvPicPr>
+                    <pic:cNvPr id="2054080657" name="Picture 1" descr="A screenshot of a computer&#10;&#10;Description automatically generated"/>
+                    <pic:cNvPicPr/>
+                  </pic:nvPicPr>
+                  <pic:blipFill>
+                    <a:blip r:embed="rId17"/>
+                    <a:stretch>
+                      <a:fillRect/>
+                    </a:stretch>
+                  </pic:blipFill>
+                  <pic:spPr>
+                    <a:xfrm>
+                      <a:off x="0" y="0"/>
+                      <a:ext cx="2952000" cy="1588277"/>
+                    </a:xfrm>
+                    <a:prstGeom prst="rect">
+                      <a:avLst/>
+                    </a:prstGeom>
+                  </pic:spPr>
+                </pic:pic>
+              </a:graphicData>
+            </a:graphic>
+          </wp:inline>
+        </w:drawing>
+      </w:r>
+    </w:p>
+    <w:p>
+      <w:pPr>
+        <w:pStyle w:val="ParagraphContent"/>
+      </w:pPr>
+      <w:r>
+        <w:drawing>
+          <wp:inline distT="0" distB="0" distL="0" distR="0" wp14:anchorId="15DE9334" wp14:editId="6C9A05BD">
+            <wp:extent cx="2952000" cy="1588277"/>
+            <wp:effectExtent l="0" t="0" r="1270" b="0"/>
+            <wp:docPr id="1427879733" name="Picture 1" descr="A screenshot of a computer&#10;&#10;Description automatically generated"/>
+            <wp:cNvGraphicFramePr>
+              <a:graphicFrameLocks xmlns:a="http://schemas.openxmlformats.org/drawingml/2006/main" noChangeAspect="1"/>
+            </wp:cNvGraphicFramePr>
+            <a:graphic xmlns:a="http://schemas.openxmlformats.org/drawingml/2006/main">
+              <a:graphicData uri="http://schemas.openxmlformats.org/drawingml/2006/picture">
+                <pic:pic xmlns:pic="http://schemas.openxmlformats.org/drawingml/2006/picture">
+                  <pic:nvPicPr>
+                    <pic:cNvPr id="1427879733" name="Picture 1" descr="A screenshot of a computer&#10;&#10;Description automatically generated"/>
+                    <pic:cNvPicPr/>
+                  </pic:nvPicPr>
+                  <pic:blipFill>
+                    <a:blip r:embed="rId18"/>
+                    <a:stretch>
+                      <a:fillRect/>
+                    </a:stretch>
+                  </pic:blipFill>
+                  <pic:spPr>
+                    <a:xfrm>
+                      <a:off x="0" y="0"/>
+                      <a:ext cx="2952000" cy="1588277"/>
+                    </a:xfrm>
+                    <a:prstGeom prst="rect">
+                      <a:avLst/>
+                    </a:prstGeom>
+                  </pic:spPr>
+                </pic:pic>
+              </a:graphicData>
+            </a:graphic>
+          </wp:inline>
+        </w:drawing>
+      </w:r>
+      <w:r>
+        <w:drawing>
+          <wp:inline distT="0" distB="0" distL="0" distR="0" wp14:anchorId="32E25A18" wp14:editId="7E4143C9">
+            <wp:extent cx="2952000" cy="1588277"/>
+            <wp:effectExtent l="0" t="0" r="1270" b="0"/>
+            <wp:docPr id="956577130" name="Picture 1" descr="A screenshot of a computer&#10;&#10;Description automatically generated"/>
+            <wp:cNvGraphicFramePr>
+              <a:graphicFrameLocks xmlns:a="http://schemas.openxmlformats.org/drawingml/2006/main" noChangeAspect="1"/>
+            </wp:cNvGraphicFramePr>
+            <a:graphic xmlns:a="http://schemas.openxmlformats.org/drawingml/2006/main">
+              <a:graphicData uri="http://schemas.openxmlformats.org/drawingml/2006/picture">
+                <pic:pic xmlns:pic="http://schemas.openxmlformats.org/drawingml/2006/picture">
+                  <pic:nvPicPr>
+                    <pic:cNvPr id="956577130" name="Picture 1" descr="A screenshot of a computer&#10;&#10;Description automatically generated"/>
+                    <pic:cNvPicPr/>
+                  </pic:nvPicPr>
+                  <pic:blipFill>
+                    <a:blip r:embed="rId19"/>
+                    <a:stretch>
+                      <a:fillRect/>
+                    </a:stretch>
+                  </pic:blipFill>
+                  <pic:spPr>
+                    <a:xfrm>
+                      <a:off x="0" y="0"/>
+                      <a:ext cx="2952000" cy="1588277"/>
+                    </a:xfrm>
+                    <a:prstGeom prst="rect">
+                      <a:avLst/>
+                    </a:prstGeom>
+                  </pic:spPr>
+                </pic:pic>
+              </a:graphicData>
+            </a:graphic>
+          </wp:inline>
+        </w:drawing>
+      </w:r>
+    </w:p>
+    <w:p>
+      <w:pPr>
+        <w:pStyle w:val="Heading1"/>
+      </w:pPr>
+      <w:bookmarkStart w:id="21" w:name="_Toc165304325"/>
+      <w:r>
+        <w:lastRenderedPageBreak/>
+        <w:t>UX Testing</w:t>
+      </w:r>
+      <w:bookmarkEnd w:id="21"/>
+    </w:p>
+    <w:p>
+      <w:pPr>
+        <w:pStyle w:val="ParagraphContent"/>
+      </w:pPr>
+      <w:r>
+        <w:tab/>
+      </w:r>
+      <w:r>
+        <w:t>The testing phase provided valuable insights into the usability and user satisfaction with the application’s UI design. Participants were asked to provide feedback on various aspects of the app’s navigation, accessibility, visual appeal, and overall user experience.</w:t>
+      </w:r>
+    </w:p>
+    <w:p>
+      <w:pPr>
+        <w:pStyle w:val="Heading2"/>
+      </w:pPr>
+      <w:bookmarkStart w:id="22" w:name="_Toc165304326"/>
+      <w:r>
+        <w:t>Navigation Ease</w:t>
+      </w:r>
+      <w:bookmarkEnd w:id="22"/>
+    </w:p>
+    <w:p>
+      <w:pPr>
+        <w:pStyle w:val="ParagraphContent"/>
+      </w:pPr>
+      <w:r>
+        <w:tab/>
+        <w:t>Most participants found it easy to navigate between different sections of the app. Responses ranged from “Easy” to “Very Easy”, indicating intuitive navigation pathways within the application.</w:t>
+      </w:r>
+    </w:p>
+    <w:p>
+      <w:pPr>
+        <w:pStyle w:val="Heading2"/>
+      </w:pPr>
+      <w:bookmarkStart w:id="23" w:name="_Toc165304327"/>
+      <w:r>
+        <w:t>Ease of Finding Information</w:t>
+      </w:r>
+      <w:bookmarkEnd w:id="23"/>
+    </w:p>
+    <w:p>
+      <w:pPr>
+        <w:pStyle w:val="ParagraphContent"/>
+      </w:pPr>
+      <w:r>
+        <w:tab/>
+        <w:t>Participants reported being able to find what they were looking for efficiently, with all respondents answering affirmatively. This suggests the organization and labeling of sections were effective in facilitating information retrieval.</w:t>
+      </w:r>
+    </w:p>
+    <w:p>
+      <w:pPr>
+        <w:pStyle w:val="Heading2"/>
+      </w:pPr>
+      <w:bookmarkStart w:id="24" w:name="_Toc165304328"/>
+      <w:r>
+        <w:t>Visual Appeal</w:t>
+      </w:r>
+      <w:bookmarkEnd w:id="24"/>
+    </w:p>
+    <w:p>
+      <w:pPr>
+        <w:pStyle w:val="ParagraphContent"/>
+      </w:pPr>
+      <w:r>
+        <w:tab/>
+        <w:t>Feedback on the visual appeal of the app varied, with participants providing ratings ranging from “Neutral” to “Appealing”. While the majority found the design appealing, some expressed preferences for certain design elements, such as color choices.</w:t>
+      </w:r>
+    </w:p>
+    <w:p>
+      <w:pPr>
+        <w:pStyle w:val="Heading2"/>
+      </w:pPr>
+      <w:bookmarkStart w:id="25" w:name="_Toc165304329"/>
+      <w:r>
+        <w:t>Overall Satisfaction</w:t>
+      </w:r>
+      <w:bookmarkEnd w:id="25"/>
+    </w:p>
+    <w:p>
+      <w:pPr>
+        <w:pStyle w:val="ParagraphContent"/>
+      </w:pPr>
+      <w:r>
+        <w:tab/>
+        <w:t>Participants were generally satisfied with the overall experience, with satisfaction ratings ranging from 7 to 8 on a scale of 1 to 10. This indicates a positive reception to the app’s usability and functionality among the testing participants.</w:t>
+      </w:r>
+    </w:p>
+    <w:p>
+      <w:pPr>
+        <w:pStyle w:val="Heading2"/>
+      </w:pPr>
+      <w:bookmarkStart w:id="26" w:name="_Toc165304330"/>
+      <w:r>
+        <w:t>Improvements</w:t>
+      </w:r>
+      <w:bookmarkEnd w:id="26"/>
+    </w:p>
+    <w:p>
+      <w:pPr>
+        <w:pStyle w:val="ParagraphContent"/>
+      </w:pPr>
+      <w:r>
+        <w:tab/>
+      </w:r>
+      <w:r>
+        <w:t xml:space="preserve">During the testing process, participants provided feedback on possible improvements to the design. One participant suggested improving the spacing in text bubbles to ensure consistent </w:t>
+      </w:r>
+      <w:r>
+        <w:lastRenderedPageBreak/>
+        <w:t xml:space="preserve">spacing. Another participant expressed as dislike for </w:t>
+      </w:r>
+      <w:proofErr w:type="gramStart"/>
+      <w:r>
+        <w:t>the color green</w:t>
+      </w:r>
+      <w:proofErr w:type="gramEnd"/>
+      <w:r>
+        <w:t xml:space="preserve"> used in the app’s design. A suggestion was made to include units of measurements for parameters such as blood sugar to enhance the clarity of the information presented within the app. This feedback provides valuable insights for further refinement and enhancement of the app’s UI design.</w:t>
+      </w:r>
+    </w:p>
+    <w:p>
+      <w:pPr>
+        <w:pStyle w:val="Heading1"/>
+      </w:pPr>
+      <w:bookmarkStart w:id="27" w:name="_Toc165304331"/>
+      <w:r>
+        <w:t>Conclusion</w:t>
+      </w:r>
+      <w:bookmarkEnd w:id="27"/>
+    </w:p>
+    <w:p>
+      <w:pPr>
+        <w:pStyle w:val="ParagraphContent"/>
+      </w:pPr>
+      <w:r>
+        <w:tab/>
+        <w:t xml:space="preserve">In conclusion, the journey of designing and developing the UI for the fitness application has been an instructive process. Through each phase of the project, a user-centric approach remained at the forefront, guiding decision-making, and shaping the final product. The personas served as invaluable guides, encapsulating the diverse needs and aspirations of the target audience. Coupled with journey maps that delineated the user experience across various touchpoints, these personas provided a holistic understanding of user behaviors, preferences, and pain points, informing design decisions aimed at enhancing usability. </w:t>
+      </w:r>
+    </w:p>
+    <w:p>
+      <w:pPr>
+        <w:pStyle w:val="ParagraphContent"/>
+        <w:ind w:firstLine="720"/>
+      </w:pPr>
+      <w:r>
+        <w:t>The transition from paper prototypes to detailed wireframes and ultimately the implementation of the UI design in code marked the transformation of conceptual designs into tangible reality.</w:t>
+      </w:r>
+    </w:p>
+    <w:p>
+      <w:pPr>
+        <w:pStyle w:val="ParagraphContent"/>
+        <w:ind w:firstLine="720"/>
+      </w:pPr>
+      <w:r>
+        <w:t xml:space="preserve">The culmination of the project is the UX testing phase, which provided validation of the design decisions while offering valuable insights for further refinement. Participants’ positive feedback on navigation ease, information retrieval efficiency, and </w:t>
+      </w:r>
+      <w:r>
+        <w:t>overall user satisfaction illustrated the success of the user-centric approach. Additionally, the constructive feedback and suggestions provided by participants offered actionable insights for improvement and optimization of the application.</w:t>
+      </w:r>
+    </w:p>
     <w:sectPr>
+      <w:footerReference w:type="default" r:id="rId20"/>
       <w:pgSz w:w="12240" w:h="15840"/>
       <w:pgMar w:top="1440" w:right="1440" w:bottom="1440" w:left="1440" w:header="720" w:footer="720" w:gutter="0"/>
       <w:cols w:space="720"/>
+      <w:titlePg/>
       <w:docGrid w:linePitch="360"/>
     </w:sectPr>
   </w:body>
 </w:document>
+</file>
+
+<file path=word/endnotes.xml><?xml version="1.0" encoding="utf-8"?>
+<w:endnotes xmlns:wpc="http://schemas.microsoft.com/office/word/2010/wordprocessingCanvas" xmlns:cx="http://schemas.microsoft.com/office/drawing/2014/chartex" xmlns:cx1="http://schemas.microsoft.com/office/drawing/2015/9/8/chartex" xmlns:cx2="http://schemas.microsoft.com/office/drawing/2015/10/21/chartex" xmlns:cx3="http://schemas.microsoft.com/office/drawing/2016/5/9/chartex" xmlns:cx4="http://schemas.microsoft.com/office/drawing/2016/5/10/chartex" xmlns:cx5="http://schemas.microsoft.com/office/drawing/2016/5/11/chartex" xmlns:cx6="http://schemas.microsoft.com/office/drawing/2016/5/12/chartex" xmlns:cx7="http://schemas.microsoft.com/office/drawing/2016/5/13/chartex" xmlns:cx8="http://schemas.microsoft.com/office/drawing/2016/5/14/chartex" xmlns:mc="http://schemas.openxmlformats.org/markup-compatibility/2006" xmlns:aink="http://schemas.microsoft.com/office/drawing/2016/ink" xmlns:am3d="http://schemas.microsoft.com/office/drawing/2017/model3d" xmlns:o="urn:schemas-microsoft-com:office:office" xmlns:oel="http://schemas.microsoft.com/office/2019/extlst" xmlns:r="http://schemas.openxmlformats.org/officeDocument/2006/relationships" xmlns:m="http://schemas.openxmlformats.org/officeDocument/2006/math" xmlns:v="urn:schemas-microsoft-com:vml" xmlns:wp14="http://schemas.microsoft.com/office/word/2010/wordprocessingDrawing" xmlns:wp="http://schemas.openxmlformats.org/drawingml/2006/wordprocessingDrawing" xmlns:w10="urn:schemas-microsoft-com:office:word" xmlns:w="http://schemas.openxmlformats.org/wordprocessingml/2006/main" xmlns:w14="http://schemas.microsoft.com/office/word/2010/wordml" xmlns:w15="http://schemas.microsoft.com/office/word/2012/wordml" xmlns:w16cex="http://schemas.microsoft.com/office/word/2018/wordml/cex" xmlns:w16cid="http://schemas.microsoft.com/office/word/2016/wordml/cid" xmlns:w16="http://schemas.microsoft.com/office/word/2018/wordml" xmlns:w16du="http://schemas.microsoft.com/office/word/2023/wordml/word16du" xmlns:w16sdtdh="http://schemas.microsoft.com/office/word/2020/wordml/sdtdatahash" xmlns:w16se="http://schemas.microsoft.com/office/word/2015/wordml/symex" xmlns:wpg="http://schemas.microsoft.com/office/word/2010/wordprocessingGroup" xmlns:wpi="http://schemas.microsoft.com/office/word/2010/wordprocessingInk" xmlns:wne="http://schemas.microsoft.com/office/word/2006/wordml" xmlns:wps="http://schemas.microsoft.com/office/word/2010/wordprocessingShape" mc:Ignorable="w14 w15 w16se w16cid w16 w16cex w16sdtdh w16du wp14">
+  <w:endnote w:type="separator" w:id="-1">
+    <w:p>
+      <w:r>
+        <w:separator/>
+      </w:r>
+    </w:p>
+  </w:endnote>
+  <w:endnote w:type="continuationSeparator" w:id="0">
+    <w:p>
+      <w:r>
+        <w:continuationSeparator/>
+      </w:r>
+    </w:p>
+  </w:endnote>
+</w:endnotes>
+</file>
+
+<file path=word/footer1.xml><?xml version="1.0" encoding="utf-8"?>
+<w:ftr xmlns:wpc="http://schemas.microsoft.com/office/word/2010/wordprocessingCanvas" xmlns:cx="http://schemas.microsoft.com/office/drawing/2014/chartex" xmlns:cx1="http://schemas.microsoft.com/office/drawing/2015/9/8/chartex" xmlns:cx2="http://schemas.microsoft.com/office/drawing/2015/10/21/chartex" xmlns:cx3="http://schemas.microsoft.com/office/drawing/2016/5/9/chartex" xmlns:cx4="http://schemas.microsoft.com/office/drawing/2016/5/10/chartex" xmlns:cx5="http://schemas.microsoft.com/office/drawing/2016/5/11/chartex" xmlns:cx6="http://schemas.microsoft.com/office/drawing/2016/5/12/chartex" xmlns:cx7="http://schemas.microsoft.com/office/drawing/2016/5/13/chartex" xmlns:cx8="http://schemas.microsoft.com/office/drawing/2016/5/14/chartex" xmlns:mc="http://schemas.openxmlformats.org/markup-compatibility/2006" xmlns:aink="http://schemas.microsoft.com/office/drawing/2016/ink" xmlns:am3d="http://schemas.microsoft.com/office/drawing/2017/model3d" xmlns:o="urn:schemas-microsoft-com:office:office" xmlns:oel="http://schemas.microsoft.com/office/2019/extlst" xmlns:r="http://schemas.openxmlformats.org/officeDocument/2006/relationships" xmlns:m="http://schemas.openxmlformats.org/officeDocument/2006/math" xmlns:v="urn:schemas-microsoft-com:vml" xmlns:wp14="http://schemas.microsoft.com/office/word/2010/wordprocessingDrawing" xmlns:wp="http://schemas.openxmlformats.org/drawingml/2006/wordprocessingDrawing" xmlns:w10="urn:schemas-microsoft-com:office:word" xmlns:w="http://schemas.openxmlformats.org/wordprocessingml/2006/main" xmlns:w14="http://schemas.microsoft.com/office/word/2010/wordml" xmlns:w15="http://schemas.microsoft.com/office/word/2012/wordml" xmlns:w16cex="http://schemas.microsoft.com/office/word/2018/wordml/cex" xmlns:w16cid="http://schemas.microsoft.com/office/word/2016/wordml/cid" xmlns:w16="http://schemas.microsoft.com/office/word/2018/wordml" xmlns:w16du="http://schemas.microsoft.com/office/word/2023/wordml/word16du" xmlns:w16sdtdh="http://schemas.microsoft.com/office/word/2020/wordml/sdtdatahash" xmlns:w16se="http://schemas.microsoft.com/office/word/2015/wordml/symex" xmlns:wpg="http://schemas.microsoft.com/office/word/2010/wordprocessingGroup" xmlns:wpi="http://schemas.microsoft.com/office/word/2010/wordprocessingInk" xmlns:wne="http://schemas.microsoft.com/office/word/2006/wordml" xmlns:wps="http://schemas.microsoft.com/office/word/2010/wordprocessingShape" mc:Ignorable="w14 w15 w16se w16cid w16 w16cex w16sdtdh w16du wp14">
+  <w:sdt>
+    <w:sdtPr>
+      <w:id w:val="-2053143260"/>
+      <w:docPartObj>
+        <w:docPartGallery w:val="Page Numbers (Bottom of Page)"/>
+        <w:docPartUnique/>
+      </w:docPartObj>
+    </w:sdtPr>
+    <w:sdtEndPr>
+      <w:rPr>
+        <w:noProof/>
+      </w:rPr>
+    </w:sdtEndPr>
+    <w:sdtContent>
+      <w:p>
+        <w:pPr>
+          <w:pStyle w:val="Footer"/>
+          <w:jc w:val="right"/>
+        </w:pPr>
+        <w:r>
+          <w:fldChar w:fldCharType="begin"/>
+        </w:r>
+        <w:r>
+          <w:instrText xml:space="preserve"> PAGE   \* MERGEFORMAT </w:instrText>
+        </w:r>
+        <w:r>
+          <w:fldChar w:fldCharType="separate"/>
+        </w:r>
+        <w:r>
+          <w:rPr>
+            <w:noProof/>
+          </w:rPr>
+          <w:t>2</w:t>
+        </w:r>
+        <w:r>
+          <w:rPr>
+            <w:noProof/>
+          </w:rPr>
+          <w:fldChar w:fldCharType="end"/>
+        </w:r>
+      </w:p>
+    </w:sdtContent>
+  </w:sdt>
+  <w:p>
+    <w:pPr>
+      <w:pStyle w:val="Footer"/>
+    </w:pPr>
+  </w:p>
+</w:ftr>
+</file>
+
+<file path=word/footnotes.xml><?xml version="1.0" encoding="utf-8"?>
+<w:footnotes xmlns:wpc="http://schemas.microsoft.com/office/word/2010/wordprocessingCanvas" xmlns:cx="http://schemas.microsoft.com/office/drawing/2014/chartex" xmlns:cx1="http://schemas.microsoft.com/office/drawing/2015/9/8/chartex" xmlns:cx2="http://schemas.microsoft.com/office/drawing/2015/10/21/chartex" xmlns:cx3="http://schemas.microsoft.com/office/drawing/2016/5/9/chartex" xmlns:cx4="http://schemas.microsoft.com/office/drawing/2016/5/10/chartex" xmlns:cx5="http://schemas.microsoft.com/office/drawing/2016/5/11/chartex" xmlns:cx6="http://schemas.microsoft.com/office/drawing/2016/5/12/chartex" xmlns:cx7="http://schemas.microsoft.com/office/drawing/2016/5/13/chartex" xmlns:cx8="http://schemas.microsoft.com/office/drawing/2016/5/14/chartex" xmlns:mc="http://schemas.openxmlformats.org/markup-compatibility/2006" xmlns:aink="http://schemas.microsoft.com/office/drawing/2016/ink" xmlns:am3d="http://schemas.microsoft.com/office/drawing/2017/model3d" xmlns:o="urn:schemas-microsoft-com:office:office" xmlns:oel="http://schemas.microsoft.com/office/2019/extlst" xmlns:r="http://schemas.openxmlformats.org/officeDocument/2006/relationships" xmlns:m="http://schemas.openxmlformats.org/officeDocument/2006/math" xmlns:v="urn:schemas-microsoft-com:vml" xmlns:wp14="http://schemas.microsoft.com/office/word/2010/wordprocessingDrawing" xmlns:wp="http://schemas.openxmlformats.org/drawingml/2006/wordprocessingDrawing" xmlns:w10="urn:schemas-microsoft-com:office:word" xmlns:w="http://schemas.openxmlformats.org/wordprocessingml/2006/main" xmlns:w14="http://schemas.microsoft.com/office/word/2010/wordml" xmlns:w15="http://schemas.microsoft.com/office/word/2012/wordml" xmlns:w16cex="http://schemas.microsoft.com/office/word/2018/wordml/cex" xmlns:w16cid="http://schemas.microsoft.com/office/word/2016/wordml/cid" xmlns:w16="http://schemas.microsoft.com/office/word/2018/wordml" xmlns:w16du="http://schemas.microsoft.com/office/word/2023/wordml/word16du" xmlns:w16sdtdh="http://schemas.microsoft.com/office/word/2020/wordml/sdtdatahash" xmlns:w16se="http://schemas.microsoft.com/office/word/2015/wordml/symex" xmlns:wpg="http://schemas.microsoft.com/office/word/2010/wordprocessingGroup" xmlns:wpi="http://schemas.microsoft.com/office/word/2010/wordprocessingInk" xmlns:wne="http://schemas.microsoft.com/office/word/2006/wordml" xmlns:wps="http://schemas.microsoft.com/office/word/2010/wordprocessingShape" mc:Ignorable="w14 w15 w16se w16cid w16 w16cex w16sdtdh w16du wp14">
+  <w:footnote w:type="separator" w:id="-1">
+    <w:p>
+      <w:r>
+        <w:separator/>
+      </w:r>
+    </w:p>
+  </w:footnote>
+  <w:footnote w:type="continuationSeparator" w:id="0">
+    <w:p>
+      <w:r>
+        <w:continuationSeparator/>
+      </w:r>
+    </w:p>
+  </w:footnote>
+</w:footnotes>
 </file>
 
 <file path=word/styles.xml><?xml version="1.0" encoding="utf-8"?>
@@ -9546,7 +12039,6 @@
   <w:style w:type="character" w:default="1" w:styleId="DefaultParagraphFont">
     <w:name w:val="Default Paragraph Font"/>
     <w:uiPriority w:val="1"/>
-    <w:semiHidden/>
     <w:unhideWhenUsed/>
   </w:style>
   <w:style w:type="table" w:default="1" w:styleId="TableNormal">
@@ -9895,6 +12387,142 @@
       </w:tblBorders>
     </w:tblPr>
   </w:style>
+  <w:style w:type="paragraph" w:customStyle="1" w:styleId="ParagraphContent">
+    <w:name w:val="Paragraph Content"/>
+    <w:basedOn w:val="Normal"/>
+    <w:link w:val="ParagraphContentChar"/>
+    <w:qFormat/>
+    <w:rsid w:val="00845CB9"/>
+    <w:pPr>
+      <w:spacing w:line="480" w:lineRule="auto"/>
+    </w:pPr>
+    <w:rPr>
+      <w:rFonts w:ascii="Times New Roman" w:hAnsi="Times New Roman"/>
+      <w:sz w:val="24"/>
+    </w:rPr>
+  </w:style>
+  <w:style w:type="character" w:customStyle="1" w:styleId="ParagraphContentChar">
+    <w:name w:val="Paragraph Content Char"/>
+    <w:basedOn w:val="DefaultParagraphFont"/>
+    <w:link w:val="ParagraphContent"/>
+    <w:rsid w:val="00845CB9"/>
+    <w:rPr>
+      <w:rFonts w:ascii="Times New Roman" w:eastAsia="Calibri" w:hAnsi="Times New Roman" w:cs="Times New Roman"/>
+      <w:kern w:val="0"/>
+      <w:sz w:val="24"/>
+      <w:szCs w:val="18"/>
+      <w14:ligatures w14:val="none"/>
+    </w:rPr>
+  </w:style>
+  <w:style w:type="paragraph" w:styleId="TOCHeading">
+    <w:name w:val="TOC Heading"/>
+    <w:basedOn w:val="Heading1"/>
+    <w:next w:val="Normal"/>
+    <w:uiPriority w:val="39"/>
+    <w:unhideWhenUsed/>
+    <w:qFormat/>
+    <w:rsid w:val="005B4E98"/>
+    <w:pPr>
+      <w:spacing w:before="240" w:after="0" w:line="259" w:lineRule="auto"/>
+      <w:outlineLvl w:val="9"/>
+    </w:pPr>
+    <w:rPr>
+      <w:sz w:val="32"/>
+      <w:szCs w:val="32"/>
+    </w:rPr>
+  </w:style>
+  <w:style w:type="paragraph" w:styleId="TOC1">
+    <w:name w:val="toc 1"/>
+    <w:basedOn w:val="Normal"/>
+    <w:next w:val="Normal"/>
+    <w:autoRedefine/>
+    <w:uiPriority w:val="39"/>
+    <w:unhideWhenUsed/>
+    <w:rsid w:val="005B4E98"/>
+    <w:pPr>
+      <w:spacing w:after="100"/>
+    </w:pPr>
+  </w:style>
+  <w:style w:type="paragraph" w:styleId="TOC2">
+    <w:name w:val="toc 2"/>
+    <w:basedOn w:val="Normal"/>
+    <w:next w:val="Normal"/>
+    <w:autoRedefine/>
+    <w:uiPriority w:val="39"/>
+    <w:unhideWhenUsed/>
+    <w:rsid w:val="005B4E98"/>
+    <w:pPr>
+      <w:spacing w:after="100"/>
+      <w:ind w:left="180"/>
+    </w:pPr>
+  </w:style>
+  <w:style w:type="character" w:styleId="Hyperlink">
+    <w:name w:val="Hyperlink"/>
+    <w:basedOn w:val="DefaultParagraphFont"/>
+    <w:uiPriority w:val="99"/>
+    <w:unhideWhenUsed/>
+    <w:rsid w:val="005B4E98"/>
+    <w:rPr>
+      <w:color w:val="467886" w:themeColor="hyperlink"/>
+      <w:u w:val="single"/>
+    </w:rPr>
+  </w:style>
+  <w:style w:type="paragraph" w:styleId="Header">
+    <w:name w:val="header"/>
+    <w:basedOn w:val="Normal"/>
+    <w:link w:val="HeaderChar"/>
+    <w:uiPriority w:val="99"/>
+    <w:unhideWhenUsed/>
+    <w:rsid w:val="00493E7D"/>
+    <w:pPr>
+      <w:tabs>
+        <w:tab w:val="center" w:pos="4680"/>
+        <w:tab w:val="right" w:pos="9360"/>
+      </w:tabs>
+    </w:pPr>
+  </w:style>
+  <w:style w:type="character" w:customStyle="1" w:styleId="HeaderChar">
+    <w:name w:val="Header Char"/>
+    <w:basedOn w:val="DefaultParagraphFont"/>
+    <w:link w:val="Header"/>
+    <w:uiPriority w:val="99"/>
+    <w:rsid w:val="00493E7D"/>
+    <w:rPr>
+      <w:rFonts w:ascii="Century Gothic" w:eastAsia="Calibri" w:hAnsi="Century Gothic" w:cs="Times New Roman"/>
+      <w:kern w:val="0"/>
+      <w:sz w:val="18"/>
+      <w:szCs w:val="18"/>
+      <w14:ligatures w14:val="none"/>
+    </w:rPr>
+  </w:style>
+  <w:style w:type="paragraph" w:styleId="Footer">
+    <w:name w:val="footer"/>
+    <w:basedOn w:val="Normal"/>
+    <w:link w:val="FooterChar"/>
+    <w:uiPriority w:val="99"/>
+    <w:unhideWhenUsed/>
+    <w:rsid w:val="00493E7D"/>
+    <w:pPr>
+      <w:tabs>
+        <w:tab w:val="center" w:pos="4680"/>
+        <w:tab w:val="right" w:pos="9360"/>
+      </w:tabs>
+    </w:pPr>
+  </w:style>
+  <w:style w:type="character" w:customStyle="1" w:styleId="FooterChar">
+    <w:name w:val="Footer Char"/>
+    <w:basedOn w:val="DefaultParagraphFont"/>
+    <w:link w:val="Footer"/>
+    <w:uiPriority w:val="99"/>
+    <w:rsid w:val="00493E7D"/>
+    <w:rPr>
+      <w:rFonts w:ascii="Century Gothic" w:eastAsia="Calibri" w:hAnsi="Century Gothic" w:cs="Times New Roman"/>
+      <w:kern w:val="0"/>
+      <w:sz w:val="18"/>
+      <w:szCs w:val="18"/>
+      <w14:ligatures w14:val="none"/>
+    </w:rPr>
+  </w:style>
 </w:styles>
 </file>
 

</xml_diff>